<commit_message>
Update for iteration 2.0
All data are real and correct. Create a View and change a little bit of
Database Structure
</commit_message>
<xml_diff>
--- a/Database/Database Description.docx
+++ b/Database/Database Description.docx
@@ -152,13 +152,23 @@
           <w:szCs w:val="24"/>
         </w:rPr>
       </w:pPr>
-      <w:r>
-        <w:rPr>
-          <w:rFonts w:ascii="Times New Roman" w:hAnsi="Times New Roman" w:cs="Times New Roman"/>
-          <w:sz w:val="24"/>
-          <w:szCs w:val="24"/>
-        </w:rPr>
-        <w:t>RequireType(</w:t>
+      <w:proofErr w:type="spellStart"/>
+      <w:r>
+        <w:rPr>
+          <w:rFonts w:ascii="Times New Roman" w:hAnsi="Times New Roman" w:cs="Times New Roman"/>
+          <w:sz w:val="24"/>
+          <w:szCs w:val="24"/>
+        </w:rPr>
+        <w:t>RequireType</w:t>
+      </w:r>
+      <w:proofErr w:type="spellEnd"/>
+      <w:r>
+        <w:rPr>
+          <w:rFonts w:ascii="Times New Roman" w:hAnsi="Times New Roman" w:cs="Times New Roman"/>
+          <w:sz w:val="24"/>
+          <w:szCs w:val="24"/>
+        </w:rPr>
+        <w:t>(</w:t>
       </w:r>
       <w:r>
         <w:rPr>
@@ -175,7 +185,25 @@
           <w:sz w:val="24"/>
           <w:szCs w:val="24"/>
         </w:rPr>
-        <w:t xml:space="preserve">, TypeName, </w:t>
+        <w:t xml:space="preserve">, </w:t>
+      </w:r>
+      <w:proofErr w:type="spellStart"/>
+      <w:r>
+        <w:rPr>
+          <w:rFonts w:ascii="Times New Roman" w:hAnsi="Times New Roman" w:cs="Times New Roman"/>
+          <w:sz w:val="24"/>
+          <w:szCs w:val="24"/>
+        </w:rPr>
+        <w:t>TypeName</w:t>
+      </w:r>
+      <w:proofErr w:type="spellEnd"/>
+      <w:r>
+        <w:rPr>
+          <w:rFonts w:ascii="Times New Roman" w:hAnsi="Times New Roman" w:cs="Times New Roman"/>
+          <w:sz w:val="24"/>
+          <w:szCs w:val="24"/>
+        </w:rPr>
+        <w:t xml:space="preserve">, </w:t>
       </w:r>
       <w:proofErr w:type="spellStart"/>
       <w:r>
@@ -397,6 +425,14 @@
           <w:sz w:val="24"/>
           <w:szCs w:val="24"/>
         </w:rPr>
+        <w:t>, Grade</w:t>
+      </w:r>
+      <w:r>
+        <w:rPr>
+          <w:rFonts w:ascii="Times New Roman" w:hAnsi="Times New Roman" w:cs="Times New Roman"/>
+          <w:sz w:val="24"/>
+          <w:szCs w:val="24"/>
+        </w:rPr>
         <w:t>)</w:t>
       </w:r>
     </w:p>
@@ -542,14 +578,6 @@
           <w:sz w:val="24"/>
           <w:szCs w:val="24"/>
         </w:rPr>
-        <w:t>, Grade</w:t>
-      </w:r>
-      <w:r>
-        <w:rPr>
-          <w:rFonts w:ascii="Times New Roman" w:hAnsi="Times New Roman" w:cs="Times New Roman"/>
-          <w:sz w:val="24"/>
-          <w:szCs w:val="24"/>
-        </w:rPr>
         <w:t>)</w:t>
       </w:r>
     </w:p>
@@ -874,6 +902,25 @@
           <w:rFonts w:ascii="Times New Roman" w:hAnsi="Times New Roman" w:cs="Times New Roman"/>
           <w:sz w:val="24"/>
           <w:szCs w:val="24"/>
+          <w:u w:val="single"/>
+        </w:rPr>
+        <w:t xml:space="preserve">, </w:t>
+      </w:r>
+      <w:proofErr w:type="spellStart"/>
+      <w:r>
+        <w:rPr>
+          <w:rFonts w:ascii="Times New Roman" w:hAnsi="Times New Roman" w:cs="Times New Roman"/>
+          <w:sz w:val="24"/>
+          <w:szCs w:val="24"/>
+        </w:rPr>
+        <w:t>DCAlternative</w:t>
+      </w:r>
+      <w:proofErr w:type="spellEnd"/>
+      <w:r>
+        <w:rPr>
+          <w:rFonts w:ascii="Times New Roman" w:hAnsi="Times New Roman" w:cs="Times New Roman"/>
+          <w:sz w:val="24"/>
+          <w:szCs w:val="24"/>
         </w:rPr>
         <w:t>)</w:t>
       </w:r>
@@ -993,6 +1040,7 @@
           <w:rFonts w:ascii="Times New Roman" w:hAnsi="Times New Roman" w:cs="Times New Roman"/>
           <w:sz w:val="24"/>
           <w:szCs w:val="24"/>
+          <w:u w:val="single"/>
         </w:rPr>
         <w:t>TermName</w:t>
       </w:r>
@@ -2365,19 +2413,7 @@
               <w:rPr>
                 <w:rFonts w:ascii="Times New Roman" w:hAnsi="Times New Roman" w:cs="Times New Roman"/>
               </w:rPr>
-              <w:t>INT(</w:t>
-            </w:r>
-            <w:r>
-              <w:rPr>
-                <w:rFonts w:ascii="Times New Roman" w:hAnsi="Times New Roman" w:cs="Times New Roman"/>
-              </w:rPr>
-              <w:t>5</w:t>
-            </w:r>
-            <w:r>
-              <w:rPr>
-                <w:rFonts w:ascii="Times New Roman" w:hAnsi="Times New Roman" w:cs="Times New Roman"/>
-              </w:rPr>
-              <w:t>)</w:t>
+              <w:t>INT(5)</w:t>
             </w:r>
           </w:p>
         </w:tc>
@@ -2396,13 +2432,7 @@
               <w:rPr>
                 <w:rFonts w:ascii="Times New Roman" w:hAnsi="Times New Roman" w:cs="Times New Roman"/>
               </w:rPr>
-              <w:t>User ID</w:t>
-            </w:r>
-            <w:r>
-              <w:rPr>
-                <w:rFonts w:ascii="Times New Roman" w:hAnsi="Times New Roman" w:cs="Times New Roman"/>
-              </w:rPr>
-              <w:t xml:space="preserve">, PK, </w:t>
+              <w:t xml:space="preserve">User ID, PK, </w:t>
             </w:r>
             <w:r>
               <w:rPr>
@@ -2523,19 +2553,7 @@
               <w:rPr>
                 <w:rFonts w:ascii="Times New Roman" w:hAnsi="Times New Roman" w:cs="Times New Roman"/>
               </w:rPr>
-              <w:t>CHAR(</w:t>
-            </w:r>
-            <w:r>
-              <w:rPr>
-                <w:rFonts w:ascii="Times New Roman" w:hAnsi="Times New Roman" w:cs="Times New Roman"/>
-              </w:rPr>
-              <w:t>20</w:t>
-            </w:r>
-            <w:r>
-              <w:rPr>
-                <w:rFonts w:ascii="Times New Roman" w:hAnsi="Times New Roman" w:cs="Times New Roman"/>
-              </w:rPr>
-              <w:t>)</w:t>
+              <w:t>CHAR(20)</w:t>
             </w:r>
           </w:p>
         </w:tc>
@@ -2770,19 +2788,7 @@
               <w:rPr>
                 <w:rFonts w:ascii="Times New Roman" w:hAnsi="Times New Roman" w:cs="Times New Roman"/>
               </w:rPr>
-              <w:t>INT(</w:t>
-            </w:r>
-            <w:r>
-              <w:rPr>
-                <w:rFonts w:ascii="Times New Roman" w:hAnsi="Times New Roman" w:cs="Times New Roman"/>
-              </w:rPr>
-              <w:t>5</w:t>
-            </w:r>
-            <w:r>
-              <w:rPr>
-                <w:rFonts w:ascii="Times New Roman" w:hAnsi="Times New Roman" w:cs="Times New Roman"/>
-              </w:rPr>
-              <w:t>)</w:t>
+              <w:t>INT(5)</w:t>
             </w:r>
           </w:p>
         </w:tc>
@@ -2819,13 +2825,7 @@
               <w:rPr>
                 <w:rFonts w:ascii="Times New Roman" w:hAnsi="Times New Roman" w:cs="Times New Roman"/>
               </w:rPr>
-              <w:t>for each track</w:t>
-            </w:r>
-            <w:r>
-              <w:rPr>
-                <w:rFonts w:ascii="Times New Roman" w:hAnsi="Times New Roman" w:cs="Times New Roman"/>
-              </w:rPr>
-              <w:t xml:space="preserve">, PK, </w:t>
+              <w:t xml:space="preserve">for each track, PK, </w:t>
             </w:r>
             <w:r>
               <w:rPr>
@@ -2940,13 +2940,7 @@
               <w:rPr>
                 <w:rFonts w:ascii="Times New Roman" w:hAnsi="Times New Roman" w:cs="Times New Roman"/>
               </w:rPr>
-              <w:t>INT(3</w:t>
-            </w:r>
-            <w:r>
-              <w:rPr>
-                <w:rFonts w:ascii="Times New Roman" w:hAnsi="Times New Roman" w:cs="Times New Roman"/>
-              </w:rPr>
-              <w:t>)</w:t>
+              <w:t>INT(3)</w:t>
             </w:r>
           </w:p>
         </w:tc>
@@ -3131,19 +3125,7 @@
               <w:rPr>
                 <w:rFonts w:ascii="Times New Roman" w:hAnsi="Times New Roman" w:cs="Times New Roman"/>
               </w:rPr>
-              <w:t>INT(</w:t>
-            </w:r>
-            <w:r>
-              <w:rPr>
-                <w:rFonts w:ascii="Times New Roman" w:hAnsi="Times New Roman" w:cs="Times New Roman"/>
-              </w:rPr>
-              <w:t>5</w:t>
-            </w:r>
-            <w:r>
-              <w:rPr>
-                <w:rFonts w:ascii="Times New Roman" w:hAnsi="Times New Roman" w:cs="Times New Roman"/>
-              </w:rPr>
-              <w:t>)</w:t>
+              <w:t>INT(5)</w:t>
             </w:r>
           </w:p>
         </w:tc>
@@ -3260,19 +3242,7 @@
               <w:rPr>
                 <w:rFonts w:ascii="Times New Roman" w:hAnsi="Times New Roman" w:cs="Times New Roman"/>
               </w:rPr>
-              <w:t>INT(</w:t>
-            </w:r>
-            <w:r>
-              <w:rPr>
-                <w:rFonts w:ascii="Times New Roman" w:hAnsi="Times New Roman" w:cs="Times New Roman"/>
-              </w:rPr>
-              <w:t>5</w:t>
-            </w:r>
-            <w:r>
-              <w:rPr>
-                <w:rFonts w:ascii="Times New Roman" w:hAnsi="Times New Roman" w:cs="Times New Roman"/>
-              </w:rPr>
-              <w:t>)</w:t>
+              <w:t>INT(5)</w:t>
             </w:r>
           </w:p>
         </w:tc>
@@ -3291,13 +3261,7 @@
               <w:rPr>
                 <w:rFonts w:ascii="Times New Roman" w:hAnsi="Times New Roman" w:cs="Times New Roman"/>
               </w:rPr>
-              <w:t>Group ID for each required type, PK</w:t>
-            </w:r>
-            <w:r>
-              <w:rPr>
-                <w:rFonts w:ascii="Times New Roman" w:hAnsi="Times New Roman" w:cs="Times New Roman"/>
-              </w:rPr>
-              <w:t xml:space="preserve">, </w:t>
+              <w:t xml:space="preserve">Group ID for each required type, PK, </w:t>
             </w:r>
             <w:r>
               <w:rPr>
@@ -3348,19 +3312,7 @@
               <w:rPr>
                 <w:rFonts w:ascii="Times New Roman" w:hAnsi="Times New Roman" w:cs="Times New Roman"/>
               </w:rPr>
-              <w:t>INT(</w:t>
-            </w:r>
-            <w:r>
-              <w:rPr>
-                <w:rFonts w:ascii="Times New Roman" w:hAnsi="Times New Roman" w:cs="Times New Roman"/>
-              </w:rPr>
-              <w:t>5</w:t>
-            </w:r>
-            <w:r>
-              <w:rPr>
-                <w:rFonts w:ascii="Times New Roman" w:hAnsi="Times New Roman" w:cs="Times New Roman"/>
-              </w:rPr>
-              <w:t>)</w:t>
+              <w:t>INT(5)</w:t>
             </w:r>
           </w:p>
         </w:tc>
@@ -3519,6 +3471,150 @@
               <w:jc w:val="center"/>
               <w:rPr>
                 <w:rFonts w:ascii="Times New Roman" w:hAnsi="Times New Roman" w:cs="Times New Roman"/>
+              </w:rPr>
+            </w:pPr>
+          </w:p>
+        </w:tc>
+      </w:tr>
+      <w:tr>
+        <w:trPr>
+          <w:jc w:val="center"/>
+        </w:trPr>
+        <w:tc>
+          <w:tcPr>
+            <w:tcW w:w="1638" w:type="dxa"/>
+          </w:tcPr>
+          <w:p>
+            <w:pPr>
+              <w:jc w:val="center"/>
+              <w:rPr>
+                <w:rFonts w:ascii="Times New Roman" w:hAnsi="Times New Roman" w:cs="Times New Roman"/>
+              </w:rPr>
+            </w:pPr>
+            <w:r>
+              <w:rPr>
+                <w:rFonts w:ascii="Times New Roman" w:hAnsi="Times New Roman" w:cs="Times New Roman"/>
+              </w:rPr>
+              <w:t>Graded</w:t>
+            </w:r>
+          </w:p>
+        </w:tc>
+        <w:tc>
+          <w:tcPr>
+            <w:tcW w:w="1620" w:type="dxa"/>
+          </w:tcPr>
+          <w:p>
+            <w:pPr>
+              <w:jc w:val="center"/>
+              <w:rPr>
+                <w:rFonts w:ascii="Times New Roman" w:hAnsi="Times New Roman" w:cs="Times New Roman"/>
+              </w:rPr>
+            </w:pPr>
+            <w:r>
+              <w:rPr>
+                <w:rFonts w:ascii="Times New Roman" w:hAnsi="Times New Roman" w:cs="Times New Roman"/>
+              </w:rPr>
+              <w:t>CHAR(1)</w:t>
+            </w:r>
+          </w:p>
+        </w:tc>
+        <w:tc>
+          <w:tcPr>
+            <w:tcW w:w="5598" w:type="dxa"/>
+          </w:tcPr>
+          <w:p>
+            <w:pPr>
+              <w:jc w:val="center"/>
+              <w:rPr>
+                <w:rFonts w:ascii="Times New Roman" w:hAnsi="Times New Roman" w:cs="Times New Roman"/>
+                <w:sz w:val="24"/>
+                <w:szCs w:val="24"/>
+              </w:rPr>
+            </w:pPr>
+            <w:r>
+              <w:rPr>
+                <w:rFonts w:ascii="Times New Roman" w:hAnsi="Times New Roman" w:cs="Times New Roman"/>
+                <w:sz w:val="24"/>
+                <w:szCs w:val="24"/>
+              </w:rPr>
+              <w:t>Values: Y or N.</w:t>
+            </w:r>
+          </w:p>
+          <w:p>
+            <w:pPr>
+              <w:pStyle w:val="ListParagraph"/>
+              <w:numPr>
+                <w:ilvl w:val="0"/>
+                <w:numId w:val="7"/>
+              </w:numPr>
+              <w:rPr>
+                <w:rFonts w:ascii="Times New Roman" w:hAnsi="Times New Roman" w:cs="Times New Roman"/>
+                <w:sz w:val="24"/>
+                <w:szCs w:val="24"/>
+              </w:rPr>
+            </w:pPr>
+            <w:r>
+              <w:rPr>
+                <w:rFonts w:ascii="Times New Roman" w:hAnsi="Times New Roman" w:cs="Times New Roman"/>
+                <w:sz w:val="24"/>
+                <w:szCs w:val="24"/>
+              </w:rPr>
+              <w:t>N: It means a required type ask student</w:t>
+            </w:r>
+            <w:r>
+              <w:rPr>
+                <w:rFonts w:ascii="Times New Roman" w:hAnsi="Times New Roman" w:cs="Times New Roman"/>
+                <w:sz w:val="24"/>
+                <w:szCs w:val="24"/>
+              </w:rPr>
+              <w:t xml:space="preserve"> to take the classes as Pass/No Pass or Graded</w:t>
+            </w:r>
+          </w:p>
+          <w:p>
+            <w:pPr>
+              <w:pStyle w:val="ListParagraph"/>
+              <w:numPr>
+                <w:ilvl w:val="0"/>
+                <w:numId w:val="7"/>
+              </w:numPr>
+              <w:rPr>
+                <w:rFonts w:ascii="Times New Roman" w:hAnsi="Times New Roman" w:cs="Times New Roman"/>
+                <w:sz w:val="24"/>
+                <w:szCs w:val="24"/>
+              </w:rPr>
+            </w:pPr>
+            <w:r>
+              <w:rPr>
+                <w:rFonts w:ascii="Times New Roman" w:hAnsi="Times New Roman" w:cs="Times New Roman"/>
+                <w:sz w:val="24"/>
+                <w:szCs w:val="24"/>
+              </w:rPr>
+              <w:t xml:space="preserve">Y: It means a required type ask student to take </w:t>
+            </w:r>
+            <w:r>
+              <w:rPr>
+                <w:rFonts w:ascii="Times New Roman" w:hAnsi="Times New Roman" w:cs="Times New Roman"/>
+                <w:sz w:val="24"/>
+                <w:szCs w:val="24"/>
+              </w:rPr>
+              <w:t>the classes as Craded</w:t>
+            </w:r>
+            <w:r>
+              <w:rPr>
+                <w:rFonts w:ascii="Times New Roman" w:hAnsi="Times New Roman" w:cs="Times New Roman"/>
+                <w:sz w:val="24"/>
+                <w:szCs w:val="24"/>
+              </w:rPr>
+              <w:t>.</w:t>
+            </w:r>
+          </w:p>
+          <w:p>
+            <w:pPr>
+              <w:jc w:val="center"/>
+              <w:rPr>
+                <w:rFonts w:ascii="Times New Roman" w:hAnsi="Times New Roman" w:cs="Times New Roman"/>
+                <w:sz w:val="24"/>
+                <w:szCs w:val="24"/>
               </w:rPr>
             </w:pPr>
           </w:p>
@@ -3541,8 +3637,8 @@
       </w:tblPr>
       <w:tblGrid>
         <w:gridCol w:w="1890"/>
-        <w:gridCol w:w="1603"/>
-        <w:gridCol w:w="5363"/>
+        <w:gridCol w:w="1597"/>
+        <w:gridCol w:w="5369"/>
       </w:tblGrid>
       <w:tr>
         <w:trPr>
@@ -3588,13 +3684,7 @@
               <w:rPr>
                 <w:rFonts w:ascii="Times New Roman" w:hAnsi="Times New Roman" w:cs="Times New Roman"/>
               </w:rPr>
-              <w:t>C</w:t>
-            </w:r>
-            <w:r>
-              <w:rPr>
-                <w:rFonts w:ascii="Times New Roman" w:hAnsi="Times New Roman" w:cs="Times New Roman"/>
-              </w:rPr>
-              <w:t>ID</w:t>
+              <w:t>CID</w:t>
             </w:r>
           </w:p>
         </w:tc>
@@ -3632,13 +3722,7 @@
               <w:rPr>
                 <w:rFonts w:ascii="Times New Roman" w:hAnsi="Times New Roman" w:cs="Times New Roman"/>
               </w:rPr>
-              <w:t>Class</w:t>
-            </w:r>
-            <w:r>
-              <w:rPr>
-                <w:rFonts w:ascii="Times New Roman" w:hAnsi="Times New Roman" w:cs="Times New Roman"/>
-              </w:rPr>
-              <w:t xml:space="preserve"> ID, PK, </w:t>
+              <w:t xml:space="preserve">Class ID, PK, </w:t>
             </w:r>
             <w:r>
               <w:rPr>
@@ -3691,19 +3775,7 @@
               <w:rPr>
                 <w:rFonts w:ascii="Times New Roman" w:hAnsi="Times New Roman" w:cs="Times New Roman"/>
               </w:rPr>
-              <w:t>CHAR(</w:t>
-            </w:r>
-            <w:r>
-              <w:rPr>
-                <w:rFonts w:ascii="Times New Roman" w:hAnsi="Times New Roman" w:cs="Times New Roman"/>
-              </w:rPr>
-              <w:t>80</w:t>
-            </w:r>
-            <w:r>
-              <w:rPr>
-                <w:rFonts w:ascii="Times New Roman" w:hAnsi="Times New Roman" w:cs="Times New Roman"/>
-              </w:rPr>
-              <w:t>)</w:t>
+              <w:t>CHAR(80)</w:t>
             </w:r>
           </w:p>
         </w:tc>
@@ -3765,19 +3837,7 @@
               <w:rPr>
                 <w:rFonts w:ascii="Times New Roman" w:hAnsi="Times New Roman" w:cs="Times New Roman"/>
               </w:rPr>
-              <w:t>CHAR(</w:t>
-            </w:r>
-            <w:r>
-              <w:rPr>
-                <w:rFonts w:ascii="Times New Roman" w:hAnsi="Times New Roman" w:cs="Times New Roman"/>
-              </w:rPr>
-              <w:t>500</w:t>
-            </w:r>
-            <w:r>
-              <w:rPr>
-                <w:rFonts w:ascii="Times New Roman" w:hAnsi="Times New Roman" w:cs="Times New Roman"/>
-              </w:rPr>
-              <w:t>)</w:t>
+              <w:t>Text</w:t>
             </w:r>
           </w:p>
         </w:tc>
@@ -4083,19 +4143,7 @@
               <w:rPr>
                 <w:rFonts w:ascii="Times New Roman" w:hAnsi="Times New Roman" w:cs="Times New Roman"/>
               </w:rPr>
-              <w:t>INT(</w:t>
-            </w:r>
-            <w:r>
-              <w:rPr>
-                <w:rFonts w:ascii="Times New Roman" w:hAnsi="Times New Roman" w:cs="Times New Roman"/>
-              </w:rPr>
-              <w:t>5</w:t>
-            </w:r>
-            <w:r>
-              <w:rPr>
-                <w:rFonts w:ascii="Times New Roman" w:hAnsi="Times New Roman" w:cs="Times New Roman"/>
-              </w:rPr>
-              <w:t>)</w:t>
+              <w:t>INT(5)</w:t>
             </w:r>
           </w:p>
         </w:tc>
@@ -4114,19 +4162,7 @@
               <w:rPr>
                 <w:rFonts w:ascii="Times New Roman" w:hAnsi="Times New Roman" w:cs="Times New Roman"/>
               </w:rPr>
-              <w:t>Group ID for each required type, PK</w:t>
-            </w:r>
-            <w:r>
-              <w:rPr>
-                <w:rFonts w:ascii="Times New Roman" w:hAnsi="Times New Roman" w:cs="Times New Roman"/>
-              </w:rPr>
-              <w:t xml:space="preserve">, </w:t>
-            </w:r>
-            <w:r>
-              <w:rPr>
-                <w:rFonts w:ascii="Times New Roman" w:hAnsi="Times New Roman" w:cs="Times New Roman"/>
-              </w:rPr>
-              <w:t>FK</w:t>
+              <w:t>Group ID for each required type, PK, FK</w:t>
             </w:r>
             <w:r>
               <w:rPr>
@@ -4191,19 +4227,7 @@
               <w:rPr>
                 <w:rFonts w:ascii="Times New Roman" w:hAnsi="Times New Roman" w:cs="Times New Roman"/>
               </w:rPr>
-              <w:t>INT(</w:t>
-            </w:r>
-            <w:r>
-              <w:rPr>
-                <w:rFonts w:ascii="Times New Roman" w:hAnsi="Times New Roman" w:cs="Times New Roman"/>
-              </w:rPr>
-              <w:t>5</w:t>
-            </w:r>
-            <w:r>
-              <w:rPr>
-                <w:rFonts w:ascii="Times New Roman" w:hAnsi="Times New Roman" w:cs="Times New Roman"/>
-              </w:rPr>
-              <w:t>)</w:t>
+              <w:t>INT(5)</w:t>
             </w:r>
           </w:p>
         </w:tc>
@@ -4763,6 +4787,7 @@
               <w:rPr>
                 <w:rFonts w:ascii="Times New Roman" w:hAnsi="Times New Roman" w:cs="Times New Roman"/>
               </w:rPr>
+              <w:lastRenderedPageBreak/>
               <w:t>DependentClass</w:t>
             </w:r>
             <w:proofErr w:type="spellEnd"/>
@@ -4834,13 +4859,7 @@
               <w:rPr>
                 <w:rFonts w:ascii="Times New Roman" w:hAnsi="Times New Roman" w:cs="Times New Roman"/>
               </w:rPr>
-              <w:t>,</w:t>
-            </w:r>
-            <w:r>
-              <w:rPr>
-                <w:rFonts w:ascii="Times New Roman" w:hAnsi="Times New Roman" w:cs="Times New Roman"/>
-              </w:rPr>
-              <w:t xml:space="preserve"> The class will depend on another class.</w:t>
+              <w:t>, The class will depend on another class.</w:t>
             </w:r>
             <w:bookmarkEnd w:id="8"/>
             <w:bookmarkEnd w:id="9"/>
@@ -4872,13 +4891,7 @@
               <w:rPr>
                 <w:rFonts w:ascii="Times New Roman" w:hAnsi="Times New Roman" w:cs="Times New Roman"/>
               </w:rPr>
-              <w:t>CID</w:t>
-            </w:r>
-            <w:r>
-              <w:rPr>
-                <w:rFonts w:ascii="Times New Roman" w:hAnsi="Times New Roman" w:cs="Times New Roman"/>
-              </w:rPr>
-              <w:t>2</w:t>
+              <w:t>CID2</w:t>
             </w:r>
           </w:p>
         </w:tc>
@@ -4934,19 +4947,7 @@
               <w:rPr>
                 <w:rFonts w:ascii="Times New Roman" w:hAnsi="Times New Roman" w:cs="Times New Roman"/>
               </w:rPr>
-              <w:t>Class ID,</w:t>
-            </w:r>
-            <w:r>
-              <w:rPr>
-                <w:rFonts w:ascii="Times New Roman" w:hAnsi="Times New Roman" w:cs="Times New Roman"/>
-              </w:rPr>
-              <w:t xml:space="preserve"> The class will be depended by another class.</w:t>
-            </w:r>
-            <w:r>
-              <w:rPr>
-                <w:rFonts w:ascii="Times New Roman" w:hAnsi="Times New Roman" w:cs="Times New Roman"/>
-              </w:rPr>
-              <w:t xml:space="preserve"> PK, FK to Class table</w:t>
+              <w:t>Class ID, The class will be depended by another class. PK, FK to Class table</w:t>
             </w:r>
           </w:p>
         </w:tc>
@@ -4957,32 +4958,6 @@
         </w:trPr>
         <w:tc>
           <w:tcPr>
-            <w:tcW w:w="8856" w:type="dxa"/>
-            <w:gridSpan w:val="3"/>
-          </w:tcPr>
-          <w:p>
-            <w:pPr>
-              <w:jc w:val="center"/>
-              <w:rPr>
-                <w:rFonts w:ascii="Times New Roman" w:hAnsi="Times New Roman" w:cs="Times New Roman"/>
-              </w:rPr>
-            </w:pPr>
-            <w:r>
-              <w:rPr>
-                <w:rFonts w:ascii="Times New Roman" w:hAnsi="Times New Roman" w:cs="Times New Roman"/>
-              </w:rPr>
-              <w:lastRenderedPageBreak/>
-              <w:t>Term</w:t>
-            </w:r>
-          </w:p>
-        </w:tc>
-      </w:tr>
-      <w:tr>
-        <w:trPr>
-          <w:jc w:val="center"/>
-        </w:trPr>
-        <w:tc>
-          <w:tcPr>
             <w:tcW w:w="1638" w:type="dxa"/>
           </w:tcPr>
           <w:p>
@@ -4992,18 +4967,17 @@
                 <w:rFonts w:ascii="Times New Roman" w:hAnsi="Times New Roman" w:cs="Times New Roman"/>
               </w:rPr>
             </w:pPr>
-            <w:r>
-              <w:rPr>
-                <w:rFonts w:ascii="Times New Roman" w:hAnsi="Times New Roman" w:cs="Times New Roman"/>
-              </w:rPr>
-              <w:t>T</w:t>
-            </w:r>
-            <w:r>
-              <w:rPr>
-                <w:rFonts w:ascii="Times New Roman" w:hAnsi="Times New Roman" w:cs="Times New Roman"/>
-              </w:rPr>
-              <w:t>ID</w:t>
-            </w:r>
+            <w:proofErr w:type="spellStart"/>
+            <w:r>
+              <w:rPr>
+                <w:rFonts w:ascii="Times New Roman" w:hAnsi="Times New Roman" w:cs="Times New Roman"/>
+                <w:sz w:val="24"/>
+                <w:szCs w:val="24"/>
+                <w:u w:val="single"/>
+              </w:rPr>
+              <w:t>DCAlternative</w:t>
+            </w:r>
+            <w:proofErr w:type="spellEnd"/>
           </w:p>
         </w:tc>
         <w:tc>
@@ -5021,7 +4995,7 @@
               <w:rPr>
                 <w:rFonts w:ascii="Times New Roman" w:hAnsi="Times New Roman" w:cs="Times New Roman"/>
               </w:rPr>
-              <w:t>INT(5)</w:t>
+              <w:t>CHAR(1)</w:t>
             </w:r>
           </w:p>
         </w:tc>
@@ -5034,98 +5008,126 @@
               <w:jc w:val="center"/>
               <w:rPr>
                 <w:rFonts w:ascii="Times New Roman" w:hAnsi="Times New Roman" w:cs="Times New Roman"/>
-              </w:rPr>
-            </w:pPr>
-            <w:r>
-              <w:rPr>
-                <w:rFonts w:ascii="Times New Roman" w:hAnsi="Times New Roman" w:cs="Times New Roman"/>
-              </w:rPr>
-              <w:t xml:space="preserve">Term </w:t>
-            </w:r>
-            <w:r>
-              <w:rPr>
-                <w:rFonts w:ascii="Times New Roman" w:hAnsi="Times New Roman" w:cs="Times New Roman"/>
-              </w:rPr>
-              <w:t>ID, PK</w:t>
-            </w:r>
-            <w:r>
-              <w:rPr>
-                <w:rFonts w:ascii="Times New Roman" w:hAnsi="Times New Roman" w:cs="Times New Roman"/>
-              </w:rPr>
-              <w:t xml:space="preserve">, </w:t>
-            </w:r>
-            <w:r>
-              <w:rPr>
-                <w:rFonts w:ascii="Times New Roman" w:hAnsi="Times New Roman" w:cs="Times New Roman"/>
-                <w:sz w:val="24"/>
-                <w:szCs w:val="24"/>
-              </w:rPr>
-              <w:t>Auto Increment</w:t>
-            </w:r>
-          </w:p>
-        </w:tc>
-      </w:tr>
-      <w:tr>
-        <w:trPr>
-          <w:jc w:val="center"/>
-        </w:trPr>
-        <w:tc>
-          <w:tcPr>
-            <w:tcW w:w="1638" w:type="dxa"/>
-          </w:tcPr>
-          <w:p>
-            <w:pPr>
-              <w:jc w:val="center"/>
-              <w:rPr>
-                <w:rFonts w:ascii="Times New Roman" w:hAnsi="Times New Roman" w:cs="Times New Roman"/>
-              </w:rPr>
-            </w:pPr>
-            <w:proofErr w:type="spellStart"/>
-            <w:r>
-              <w:rPr>
-                <w:rFonts w:ascii="Times New Roman" w:hAnsi="Times New Roman" w:cs="Times New Roman"/>
-              </w:rPr>
-              <w:t>TermName</w:t>
-            </w:r>
-            <w:proofErr w:type="spellEnd"/>
-          </w:p>
-        </w:tc>
-        <w:tc>
-          <w:tcPr>
-            <w:tcW w:w="1620" w:type="dxa"/>
-          </w:tcPr>
-          <w:p>
-            <w:pPr>
-              <w:jc w:val="center"/>
-              <w:rPr>
-                <w:rFonts w:ascii="Times New Roman" w:hAnsi="Times New Roman" w:cs="Times New Roman"/>
-              </w:rPr>
-            </w:pPr>
-            <w:r>
-              <w:rPr>
-                <w:rFonts w:ascii="Times New Roman" w:hAnsi="Times New Roman" w:cs="Times New Roman"/>
-              </w:rPr>
-              <w:t>CHAR(20)</w:t>
-            </w:r>
-          </w:p>
-        </w:tc>
-        <w:tc>
-          <w:tcPr>
-            <w:tcW w:w="5598" w:type="dxa"/>
-          </w:tcPr>
-          <w:p>
-            <w:pPr>
-              <w:jc w:val="center"/>
-              <w:rPr>
-                <w:rFonts w:ascii="Times New Roman" w:hAnsi="Times New Roman" w:cs="Times New Roman"/>
-              </w:rPr>
-            </w:pPr>
-            <w:r>
-              <w:rPr>
-                <w:rFonts w:ascii="Times New Roman" w:hAnsi="Times New Roman" w:cs="Times New Roman"/>
-              </w:rPr>
-              <w:t>Term Name (Season + Year)</w:t>
-            </w:r>
+                <w:sz w:val="24"/>
+                <w:szCs w:val="24"/>
+              </w:rPr>
+            </w:pPr>
+            <w:r>
+              <w:rPr>
+                <w:rFonts w:ascii="Times New Roman" w:hAnsi="Times New Roman" w:cs="Times New Roman"/>
+                <w:sz w:val="24"/>
+                <w:szCs w:val="24"/>
+              </w:rPr>
+              <w:t>Values: Y or N.</w:t>
+            </w:r>
+          </w:p>
+          <w:p>
+            <w:pPr>
+              <w:pStyle w:val="ListParagraph"/>
+              <w:numPr>
+                <w:ilvl w:val="0"/>
+                <w:numId w:val="6"/>
+              </w:numPr>
+              <w:rPr>
+                <w:rFonts w:ascii="Times New Roman" w:hAnsi="Times New Roman" w:cs="Times New Roman"/>
+                <w:sz w:val="24"/>
+                <w:szCs w:val="24"/>
+              </w:rPr>
+            </w:pPr>
+            <w:r>
+              <w:rPr>
+                <w:rFonts w:ascii="Times New Roman" w:hAnsi="Times New Roman" w:cs="Times New Roman"/>
+                <w:sz w:val="24"/>
+                <w:szCs w:val="24"/>
+              </w:rPr>
+              <w:t xml:space="preserve">N: It means a </w:t>
+            </w:r>
+            <w:r>
+              <w:rPr>
+                <w:rFonts w:ascii="Times New Roman" w:hAnsi="Times New Roman" w:cs="Times New Roman"/>
+                <w:sz w:val="24"/>
+                <w:szCs w:val="24"/>
+              </w:rPr>
+              <w:t xml:space="preserve">group </w:t>
+            </w:r>
+            <w:r>
+              <w:rPr>
+                <w:rFonts w:ascii="Times New Roman" w:hAnsi="Times New Roman" w:cs="Times New Roman"/>
+                <w:sz w:val="24"/>
+                <w:szCs w:val="24"/>
+              </w:rPr>
+              <w:t xml:space="preserve">ask student to take </w:t>
+            </w:r>
+            <w:r>
+              <w:rPr>
+                <w:rFonts w:ascii="Times New Roman" w:hAnsi="Times New Roman" w:cs="Times New Roman"/>
+                <w:sz w:val="24"/>
+                <w:szCs w:val="24"/>
+              </w:rPr>
+              <w:t>all classes.</w:t>
+            </w:r>
+            <w:r>
+              <w:rPr>
+                <w:rFonts w:ascii="Times New Roman" w:hAnsi="Times New Roman" w:cs="Times New Roman"/>
+                <w:sz w:val="24"/>
+                <w:szCs w:val="24"/>
+              </w:rPr>
+              <w:t xml:space="preserve"> </w:t>
+            </w:r>
+          </w:p>
+          <w:p>
+            <w:pPr>
+              <w:pStyle w:val="ListParagraph"/>
+              <w:numPr>
+                <w:ilvl w:val="0"/>
+                <w:numId w:val="6"/>
+              </w:numPr>
+              <w:rPr>
+                <w:rFonts w:ascii="Times New Roman" w:hAnsi="Times New Roman" w:cs="Times New Roman"/>
+                <w:sz w:val="24"/>
+                <w:szCs w:val="24"/>
+              </w:rPr>
+            </w:pPr>
+            <w:r>
+              <w:rPr>
+                <w:rFonts w:ascii="Times New Roman" w:hAnsi="Times New Roman" w:cs="Times New Roman"/>
+                <w:sz w:val="24"/>
+                <w:szCs w:val="24"/>
+              </w:rPr>
+              <w:t xml:space="preserve">Y: It means a </w:t>
+            </w:r>
+            <w:r>
+              <w:rPr>
+                <w:rFonts w:ascii="Times New Roman" w:hAnsi="Times New Roman" w:cs="Times New Roman"/>
+                <w:sz w:val="24"/>
+                <w:szCs w:val="24"/>
+              </w:rPr>
+              <w:t xml:space="preserve">group </w:t>
+            </w:r>
+            <w:r>
+              <w:rPr>
+                <w:rFonts w:ascii="Times New Roman" w:hAnsi="Times New Roman" w:cs="Times New Roman"/>
+                <w:sz w:val="24"/>
+                <w:szCs w:val="24"/>
+              </w:rPr>
+              <w:t xml:space="preserve">ask student to take </w:t>
+            </w:r>
+            <w:r>
+              <w:rPr>
+                <w:rFonts w:ascii="Times New Roman" w:hAnsi="Times New Roman" w:cs="Times New Roman"/>
+                <w:sz w:val="24"/>
+                <w:szCs w:val="24"/>
+              </w:rPr>
+              <w:t>one class from several classes</w:t>
+            </w:r>
+          </w:p>
+          <w:p>
+            <w:pPr>
+              <w:jc w:val="center"/>
+              <w:rPr>
+                <w:rFonts w:ascii="Times New Roman" w:hAnsi="Times New Roman" w:cs="Times New Roman"/>
+              </w:rPr>
+            </w:pPr>
           </w:p>
         </w:tc>
       </w:tr>
@@ -5165,14 +5167,12 @@
                 <w:rFonts w:ascii="Times New Roman" w:hAnsi="Times New Roman" w:cs="Times New Roman"/>
               </w:rPr>
             </w:pPr>
-            <w:proofErr w:type="spellStart"/>
-            <w:r>
-              <w:rPr>
-                <w:rFonts w:ascii="Times New Roman" w:hAnsi="Times New Roman" w:cs="Times New Roman"/>
-              </w:rPr>
-              <w:t>ScheduleClass</w:t>
-            </w:r>
-            <w:proofErr w:type="spellEnd"/>
+            <w:r>
+              <w:rPr>
+                <w:rFonts w:ascii="Times New Roman" w:hAnsi="Times New Roman" w:cs="Times New Roman"/>
+              </w:rPr>
+              <w:t>Term</w:t>
+            </w:r>
           </w:p>
         </w:tc>
       </w:tr>
@@ -5247,7 +5247,7 @@
                 <w:sz w:val="24"/>
                 <w:szCs w:val="24"/>
               </w:rPr>
-              <w:t>FK to Term table</w:t>
+              <w:t>Auto Increment</w:t>
             </w:r>
           </w:p>
         </w:tc>
@@ -5267,6 +5267,193 @@
                 <w:rFonts w:ascii="Times New Roman" w:hAnsi="Times New Roman" w:cs="Times New Roman"/>
               </w:rPr>
             </w:pPr>
+            <w:proofErr w:type="spellStart"/>
+            <w:r>
+              <w:rPr>
+                <w:rFonts w:ascii="Times New Roman" w:hAnsi="Times New Roman" w:cs="Times New Roman"/>
+              </w:rPr>
+              <w:t>TermName</w:t>
+            </w:r>
+            <w:proofErr w:type="spellEnd"/>
+          </w:p>
+        </w:tc>
+        <w:tc>
+          <w:tcPr>
+            <w:tcW w:w="1620" w:type="dxa"/>
+          </w:tcPr>
+          <w:p>
+            <w:pPr>
+              <w:jc w:val="center"/>
+              <w:rPr>
+                <w:rFonts w:ascii="Times New Roman" w:hAnsi="Times New Roman" w:cs="Times New Roman"/>
+              </w:rPr>
+            </w:pPr>
+            <w:r>
+              <w:rPr>
+                <w:rFonts w:ascii="Times New Roman" w:hAnsi="Times New Roman" w:cs="Times New Roman"/>
+              </w:rPr>
+              <w:t>CHAR(20)</w:t>
+            </w:r>
+          </w:p>
+        </w:tc>
+        <w:tc>
+          <w:tcPr>
+            <w:tcW w:w="5598" w:type="dxa"/>
+          </w:tcPr>
+          <w:p>
+            <w:pPr>
+              <w:jc w:val="center"/>
+              <w:rPr>
+                <w:rFonts w:ascii="Times New Roman" w:hAnsi="Times New Roman" w:cs="Times New Roman"/>
+              </w:rPr>
+            </w:pPr>
+            <w:r>
+              <w:rPr>
+                <w:rFonts w:ascii="Times New Roman" w:hAnsi="Times New Roman" w:cs="Times New Roman"/>
+              </w:rPr>
+              <w:t>Term Name (Season + Year)</w:t>
+            </w:r>
+          </w:p>
+        </w:tc>
+      </w:tr>
+    </w:tbl>
+    <w:p>
+      <w:pPr>
+        <w:rPr>
+          <w:rFonts w:ascii="Times New Roman" w:hAnsi="Times New Roman" w:cs="Times New Roman"/>
+        </w:rPr>
+      </w:pPr>
+    </w:p>
+    <w:tbl>
+      <w:tblPr>
+        <w:tblStyle w:val="TableGrid"/>
+        <w:tblW w:w="0" w:type="auto"/>
+        <w:jc w:val="center"/>
+        <w:tblLook w:val="04A0"/>
+      </w:tblPr>
+      <w:tblGrid>
+        <w:gridCol w:w="1638"/>
+        <w:gridCol w:w="1620"/>
+        <w:gridCol w:w="5598"/>
+      </w:tblGrid>
+      <w:tr>
+        <w:trPr>
+          <w:jc w:val="center"/>
+        </w:trPr>
+        <w:tc>
+          <w:tcPr>
+            <w:tcW w:w="8856" w:type="dxa"/>
+            <w:gridSpan w:val="3"/>
+          </w:tcPr>
+          <w:p>
+            <w:pPr>
+              <w:jc w:val="center"/>
+              <w:rPr>
+                <w:rFonts w:ascii="Times New Roman" w:hAnsi="Times New Roman" w:cs="Times New Roman"/>
+              </w:rPr>
+            </w:pPr>
+            <w:proofErr w:type="spellStart"/>
+            <w:r>
+              <w:rPr>
+                <w:rFonts w:ascii="Times New Roman" w:hAnsi="Times New Roman" w:cs="Times New Roman"/>
+              </w:rPr>
+              <w:t>ScheduleClass</w:t>
+            </w:r>
+            <w:proofErr w:type="spellEnd"/>
+          </w:p>
+        </w:tc>
+      </w:tr>
+      <w:tr>
+        <w:trPr>
+          <w:jc w:val="center"/>
+        </w:trPr>
+        <w:tc>
+          <w:tcPr>
+            <w:tcW w:w="1638" w:type="dxa"/>
+          </w:tcPr>
+          <w:p>
+            <w:pPr>
+              <w:jc w:val="center"/>
+              <w:rPr>
+                <w:rFonts w:ascii="Times New Roman" w:hAnsi="Times New Roman" w:cs="Times New Roman"/>
+              </w:rPr>
+            </w:pPr>
+            <w:r>
+              <w:rPr>
+                <w:rFonts w:ascii="Times New Roman" w:hAnsi="Times New Roman" w:cs="Times New Roman"/>
+              </w:rPr>
+              <w:t>TID</w:t>
+            </w:r>
+          </w:p>
+        </w:tc>
+        <w:tc>
+          <w:tcPr>
+            <w:tcW w:w="1620" w:type="dxa"/>
+          </w:tcPr>
+          <w:p>
+            <w:pPr>
+              <w:jc w:val="center"/>
+              <w:rPr>
+                <w:rFonts w:ascii="Times New Roman" w:hAnsi="Times New Roman" w:cs="Times New Roman"/>
+              </w:rPr>
+            </w:pPr>
+            <w:r>
+              <w:rPr>
+                <w:rFonts w:ascii="Times New Roman" w:hAnsi="Times New Roman" w:cs="Times New Roman"/>
+              </w:rPr>
+              <w:t>INT(5)</w:t>
+            </w:r>
+          </w:p>
+        </w:tc>
+        <w:tc>
+          <w:tcPr>
+            <w:tcW w:w="5598" w:type="dxa"/>
+          </w:tcPr>
+          <w:p>
+            <w:pPr>
+              <w:jc w:val="center"/>
+              <w:rPr>
+                <w:rFonts w:ascii="Times New Roman" w:hAnsi="Times New Roman" w:cs="Times New Roman"/>
+              </w:rPr>
+            </w:pPr>
+            <w:r>
+              <w:rPr>
+                <w:rFonts w:ascii="Times New Roman" w:hAnsi="Times New Roman" w:cs="Times New Roman"/>
+              </w:rPr>
+              <w:t>Term ID, PK</w:t>
+            </w:r>
+            <w:r>
+              <w:rPr>
+                <w:rFonts w:ascii="Times New Roman" w:hAnsi="Times New Roman" w:cs="Times New Roman"/>
+              </w:rPr>
+              <w:t xml:space="preserve">, </w:t>
+            </w:r>
+            <w:r>
+              <w:rPr>
+                <w:rFonts w:ascii="Times New Roman" w:hAnsi="Times New Roman" w:cs="Times New Roman"/>
+                <w:sz w:val="24"/>
+                <w:szCs w:val="24"/>
+              </w:rPr>
+              <w:t>FK to Term table</w:t>
+            </w:r>
+          </w:p>
+        </w:tc>
+      </w:tr>
+      <w:tr>
+        <w:trPr>
+          <w:jc w:val="center"/>
+        </w:trPr>
+        <w:tc>
+          <w:tcPr>
+            <w:tcW w:w="1638" w:type="dxa"/>
+          </w:tcPr>
+          <w:p>
+            <w:pPr>
+              <w:jc w:val="center"/>
+              <w:rPr>
+                <w:rFonts w:ascii="Times New Roman" w:hAnsi="Times New Roman" w:cs="Times New Roman"/>
+              </w:rPr>
+            </w:pPr>
             <w:r>
               <w:rPr>
                 <w:rFonts w:ascii="Times New Roman" w:hAnsi="Times New Roman" w:cs="Times New Roman"/>
@@ -5290,25 +5477,7 @@
               <w:rPr>
                 <w:rFonts w:ascii="Times New Roman" w:hAnsi="Times New Roman" w:cs="Times New Roman"/>
               </w:rPr>
-              <w:t>INT</w:t>
-            </w:r>
-            <w:r>
-              <w:rPr>
-                <w:rFonts w:ascii="Times New Roman" w:hAnsi="Times New Roman" w:cs="Times New Roman"/>
-              </w:rPr>
-              <w:t>(</w:t>
-            </w:r>
-            <w:r>
-              <w:rPr>
-                <w:rFonts w:ascii="Times New Roman" w:hAnsi="Times New Roman" w:cs="Times New Roman"/>
-              </w:rPr>
-              <w:t>5</w:t>
-            </w:r>
-            <w:r>
-              <w:rPr>
-                <w:rFonts w:ascii="Times New Roman" w:hAnsi="Times New Roman" w:cs="Times New Roman"/>
-              </w:rPr>
-              <w:t>)</w:t>
+              <w:t>INT(5)</w:t>
             </w:r>
           </w:p>
         </w:tc>
@@ -5353,6 +5522,92 @@
 <file path=word/numbering.xml><?xml version="1.0" encoding="utf-8"?>
 <w:numbering xmlns:ve="http://schemas.openxmlformats.org/markup-compatibility/2006" xmlns:o="urn:schemas-microsoft-com:office:office" xmlns:r="http://schemas.openxmlformats.org/officeDocument/2006/relationships" xmlns:m="http://schemas.openxmlformats.org/officeDocument/2006/math" xmlns:v="urn:schemas-microsoft-com:vml" xmlns:wp="http://schemas.openxmlformats.org/drawingml/2006/wordprocessingDrawing" xmlns:w10="urn:schemas-microsoft-com:office:word" xmlns:w="http://schemas.openxmlformats.org/wordprocessingml/2006/main" xmlns:wne="http://schemas.microsoft.com/office/word/2006/wordml">
   <w:abstractNum w:abstractNumId="0">
+    <w:nsid w:val="185D4CCD"/>
+    <w:multiLevelType w:val="hybridMultilevel"/>
+    <w:tmpl w:val="80CCABD0"/>
+    <w:lvl w:ilvl="0" w:tplc="0409000F">
+      <w:start w:val="1"/>
+      <w:numFmt w:val="decimal"/>
+      <w:lvlText w:val="%1."/>
+      <w:lvlJc w:val="left"/>
+      <w:pPr>
+        <w:ind w:left="720" w:hanging="360"/>
+      </w:pPr>
+    </w:lvl>
+    <w:lvl w:ilvl="1" w:tplc="04090019" w:tentative="1">
+      <w:start w:val="1"/>
+      <w:numFmt w:val="lowerLetter"/>
+      <w:lvlText w:val="%2."/>
+      <w:lvlJc w:val="left"/>
+      <w:pPr>
+        <w:ind w:left="1440" w:hanging="360"/>
+      </w:pPr>
+    </w:lvl>
+    <w:lvl w:ilvl="2" w:tplc="0409001B" w:tentative="1">
+      <w:start w:val="1"/>
+      <w:numFmt w:val="lowerRoman"/>
+      <w:lvlText w:val="%3."/>
+      <w:lvlJc w:val="right"/>
+      <w:pPr>
+        <w:ind w:left="2160" w:hanging="180"/>
+      </w:pPr>
+    </w:lvl>
+    <w:lvl w:ilvl="3" w:tplc="0409000F" w:tentative="1">
+      <w:start w:val="1"/>
+      <w:numFmt w:val="decimal"/>
+      <w:lvlText w:val="%4."/>
+      <w:lvlJc w:val="left"/>
+      <w:pPr>
+        <w:ind w:left="2880" w:hanging="360"/>
+      </w:pPr>
+    </w:lvl>
+    <w:lvl w:ilvl="4" w:tplc="04090019" w:tentative="1">
+      <w:start w:val="1"/>
+      <w:numFmt w:val="lowerLetter"/>
+      <w:lvlText w:val="%5."/>
+      <w:lvlJc w:val="left"/>
+      <w:pPr>
+        <w:ind w:left="3600" w:hanging="360"/>
+      </w:pPr>
+    </w:lvl>
+    <w:lvl w:ilvl="5" w:tplc="0409001B" w:tentative="1">
+      <w:start w:val="1"/>
+      <w:numFmt w:val="lowerRoman"/>
+      <w:lvlText w:val="%6."/>
+      <w:lvlJc w:val="right"/>
+      <w:pPr>
+        <w:ind w:left="4320" w:hanging="180"/>
+      </w:pPr>
+    </w:lvl>
+    <w:lvl w:ilvl="6" w:tplc="0409000F" w:tentative="1">
+      <w:start w:val="1"/>
+      <w:numFmt w:val="decimal"/>
+      <w:lvlText w:val="%7."/>
+      <w:lvlJc w:val="left"/>
+      <w:pPr>
+        <w:ind w:left="5040" w:hanging="360"/>
+      </w:pPr>
+    </w:lvl>
+    <w:lvl w:ilvl="7" w:tplc="04090019" w:tentative="1">
+      <w:start w:val="1"/>
+      <w:numFmt w:val="lowerLetter"/>
+      <w:lvlText w:val="%8."/>
+      <w:lvlJc w:val="left"/>
+      <w:pPr>
+        <w:ind w:left="5760" w:hanging="360"/>
+      </w:pPr>
+    </w:lvl>
+    <w:lvl w:ilvl="8" w:tplc="0409001B" w:tentative="1">
+      <w:start w:val="1"/>
+      <w:numFmt w:val="lowerRoman"/>
+      <w:lvlText w:val="%9."/>
+      <w:lvlJc w:val="right"/>
+      <w:pPr>
+        <w:ind w:left="6480" w:hanging="180"/>
+      </w:pPr>
+    </w:lvl>
+  </w:abstractNum>
+  <w:abstractNum w:abstractNumId="1">
     <w:nsid w:val="1C5510E4"/>
     <w:multiLevelType w:val="hybridMultilevel"/>
     <w:tmpl w:val="0094A780"/>
@@ -5465,7 +5720,93 @@
       </w:rPr>
     </w:lvl>
   </w:abstractNum>
-  <w:abstractNum w:abstractNumId="1">
+  <w:abstractNum w:abstractNumId="2">
+    <w:nsid w:val="33E92E6E"/>
+    <w:multiLevelType w:val="hybridMultilevel"/>
+    <w:tmpl w:val="80CCABD0"/>
+    <w:lvl w:ilvl="0" w:tplc="0409000F">
+      <w:start w:val="1"/>
+      <w:numFmt w:val="decimal"/>
+      <w:lvlText w:val="%1."/>
+      <w:lvlJc w:val="left"/>
+      <w:pPr>
+        <w:ind w:left="720" w:hanging="360"/>
+      </w:pPr>
+    </w:lvl>
+    <w:lvl w:ilvl="1" w:tplc="04090019" w:tentative="1">
+      <w:start w:val="1"/>
+      <w:numFmt w:val="lowerLetter"/>
+      <w:lvlText w:val="%2."/>
+      <w:lvlJc w:val="left"/>
+      <w:pPr>
+        <w:ind w:left="1440" w:hanging="360"/>
+      </w:pPr>
+    </w:lvl>
+    <w:lvl w:ilvl="2" w:tplc="0409001B" w:tentative="1">
+      <w:start w:val="1"/>
+      <w:numFmt w:val="lowerRoman"/>
+      <w:lvlText w:val="%3."/>
+      <w:lvlJc w:val="right"/>
+      <w:pPr>
+        <w:ind w:left="2160" w:hanging="180"/>
+      </w:pPr>
+    </w:lvl>
+    <w:lvl w:ilvl="3" w:tplc="0409000F" w:tentative="1">
+      <w:start w:val="1"/>
+      <w:numFmt w:val="decimal"/>
+      <w:lvlText w:val="%4."/>
+      <w:lvlJc w:val="left"/>
+      <w:pPr>
+        <w:ind w:left="2880" w:hanging="360"/>
+      </w:pPr>
+    </w:lvl>
+    <w:lvl w:ilvl="4" w:tplc="04090019" w:tentative="1">
+      <w:start w:val="1"/>
+      <w:numFmt w:val="lowerLetter"/>
+      <w:lvlText w:val="%5."/>
+      <w:lvlJc w:val="left"/>
+      <w:pPr>
+        <w:ind w:left="3600" w:hanging="360"/>
+      </w:pPr>
+    </w:lvl>
+    <w:lvl w:ilvl="5" w:tplc="0409001B" w:tentative="1">
+      <w:start w:val="1"/>
+      <w:numFmt w:val="lowerRoman"/>
+      <w:lvlText w:val="%6."/>
+      <w:lvlJc w:val="right"/>
+      <w:pPr>
+        <w:ind w:left="4320" w:hanging="180"/>
+      </w:pPr>
+    </w:lvl>
+    <w:lvl w:ilvl="6" w:tplc="0409000F" w:tentative="1">
+      <w:start w:val="1"/>
+      <w:numFmt w:val="decimal"/>
+      <w:lvlText w:val="%7."/>
+      <w:lvlJc w:val="left"/>
+      <w:pPr>
+        <w:ind w:left="5040" w:hanging="360"/>
+      </w:pPr>
+    </w:lvl>
+    <w:lvl w:ilvl="7" w:tplc="04090019" w:tentative="1">
+      <w:start w:val="1"/>
+      <w:numFmt w:val="lowerLetter"/>
+      <w:lvlText w:val="%8."/>
+      <w:lvlJc w:val="left"/>
+      <w:pPr>
+        <w:ind w:left="5760" w:hanging="360"/>
+      </w:pPr>
+    </w:lvl>
+    <w:lvl w:ilvl="8" w:tplc="0409001B" w:tentative="1">
+      <w:start w:val="1"/>
+      <w:numFmt w:val="lowerRoman"/>
+      <w:lvlText w:val="%9."/>
+      <w:lvlJc w:val="right"/>
+      <w:pPr>
+        <w:ind w:left="6480" w:hanging="180"/>
+      </w:pPr>
+    </w:lvl>
+  </w:abstractNum>
+  <w:abstractNum w:abstractNumId="3">
     <w:nsid w:val="4AF56E2F"/>
     <w:multiLevelType w:val="hybridMultilevel"/>
     <w:tmpl w:val="80CCABD0"/>
@@ -5551,7 +5892,7 @@
       </w:pPr>
     </w:lvl>
   </w:abstractNum>
-  <w:abstractNum w:abstractNumId="2">
+  <w:abstractNum w:abstractNumId="4">
     <w:nsid w:val="5E2F70BD"/>
     <w:multiLevelType w:val="hybridMultilevel"/>
     <w:tmpl w:val="80CCABD0"/>
@@ -5637,7 +5978,7 @@
       </w:pPr>
     </w:lvl>
   </w:abstractNum>
-  <w:abstractNum w:abstractNumId="3">
+  <w:abstractNum w:abstractNumId="5">
     <w:nsid w:val="64B8204C"/>
     <w:multiLevelType w:val="hybridMultilevel"/>
     <w:tmpl w:val="80CCABD0"/>
@@ -5723,7 +6064,7 @@
       </w:pPr>
     </w:lvl>
   </w:abstractNum>
-  <w:abstractNum w:abstractNumId="4">
+  <w:abstractNum w:abstractNumId="6">
     <w:nsid w:val="750060A6"/>
     <w:multiLevelType w:val="hybridMultilevel"/>
     <w:tmpl w:val="2E6C5BE8"/>
@@ -5810,19 +6151,25 @@
     </w:lvl>
   </w:abstractNum>
   <w:num w:numId="1">
-    <w:abstractNumId w:val="0"/>
+    <w:abstractNumId w:val="1"/>
   </w:num>
   <w:num w:numId="2">
+    <w:abstractNumId w:val="5"/>
+  </w:num>
+  <w:num w:numId="3">
+    <w:abstractNumId w:val="4"/>
+  </w:num>
+  <w:num w:numId="4">
     <w:abstractNumId w:val="3"/>
   </w:num>
-  <w:num w:numId="3">
+  <w:num w:numId="5">
+    <w:abstractNumId w:val="6"/>
+  </w:num>
+  <w:num w:numId="6">
     <w:abstractNumId w:val="2"/>
   </w:num>
-  <w:num w:numId="4">
-    <w:abstractNumId w:val="1"/>
-  </w:num>
-  <w:num w:numId="5">
-    <w:abstractNumId w:val="4"/>
+  <w:num w:numId="7">
+    <w:abstractNumId w:val="0"/>
   </w:num>
 </w:numbering>
 </file>

</xml_diff>

<commit_message>
Last Update for Database
Last Update for Database
</commit_message>
<xml_diff>
--- a/Database/Database Description.docx
+++ b/Database/Database Description.docx
@@ -1144,6 +1144,106 @@
     </w:p>
     <w:p>
       <w:pPr>
+        <w:pStyle w:val="ListParagraph"/>
+        <w:numPr>
+          <w:ilvl w:val="0"/>
+          <w:numId w:val="1"/>
+        </w:numPr>
+        <w:spacing w:after="0" w:line="240" w:lineRule="auto"/>
+        <w:rPr>
+          <w:rFonts w:ascii="Times New Roman" w:hAnsi="Times New Roman" w:cs="Times New Roman"/>
+          <w:sz w:val="24"/>
+          <w:szCs w:val="24"/>
+        </w:rPr>
+      </w:pPr>
+      <w:proofErr w:type="spellStart"/>
+      <w:r>
+        <w:rPr>
+          <w:rFonts w:ascii="Times New Roman" w:hAnsi="Times New Roman" w:cs="Times New Roman"/>
+          <w:sz w:val="24"/>
+          <w:szCs w:val="24"/>
+        </w:rPr>
+        <w:t>ClassComment</w:t>
+      </w:r>
+      <w:proofErr w:type="spellEnd"/>
+      <w:r>
+        <w:rPr>
+          <w:rFonts w:ascii="Times New Roman" w:hAnsi="Times New Roman" w:cs="Times New Roman"/>
+          <w:sz w:val="24"/>
+          <w:szCs w:val="24"/>
+        </w:rPr>
+        <w:t>(</w:t>
+      </w:r>
+      <w:proofErr w:type="spellStart"/>
+      <w:r>
+        <w:rPr>
+          <w:rFonts w:ascii="Times New Roman" w:hAnsi="Times New Roman" w:cs="Times New Roman"/>
+          <w:sz w:val="24"/>
+          <w:szCs w:val="24"/>
+        </w:rPr>
+        <w:t>CID,ID,Comment,Time</w:t>
+      </w:r>
+      <w:proofErr w:type="spellEnd"/>
+      <w:r>
+        <w:rPr>
+          <w:rFonts w:ascii="Times New Roman" w:hAnsi="Times New Roman" w:cs="Times New Roman"/>
+          <w:sz w:val="24"/>
+          <w:szCs w:val="24"/>
+        </w:rPr>
+        <w:t>)</w:t>
+      </w:r>
+    </w:p>
+    <w:p>
+      <w:pPr>
+        <w:pStyle w:val="ListParagraph"/>
+        <w:spacing w:after="0" w:line="240" w:lineRule="auto"/>
+        <w:rPr>
+          <w:rFonts w:ascii="Times New Roman" w:hAnsi="Times New Roman" w:cs="Times New Roman"/>
+          <w:sz w:val="24"/>
+          <w:szCs w:val="24"/>
+        </w:rPr>
+      </w:pPr>
+      <w:r>
+        <w:rPr>
+          <w:rFonts w:ascii="Times New Roman" w:hAnsi="Times New Roman" w:cs="Times New Roman"/>
+          <w:sz w:val="24"/>
+          <w:szCs w:val="24"/>
+        </w:rPr>
+        <w:t>FK: CID refers to Class not null</w:t>
+      </w:r>
+    </w:p>
+    <w:p>
+      <w:pPr>
+        <w:pStyle w:val="ListParagraph"/>
+        <w:spacing w:after="0" w:line="240" w:lineRule="auto"/>
+        <w:rPr>
+          <w:rFonts w:ascii="Times New Roman" w:hAnsi="Times New Roman" w:cs="Times New Roman"/>
+          <w:sz w:val="24"/>
+          <w:szCs w:val="24"/>
+        </w:rPr>
+      </w:pPr>
+      <w:r>
+        <w:rPr>
+          <w:rFonts w:ascii="Times New Roman" w:hAnsi="Times New Roman" w:cs="Times New Roman"/>
+          <w:sz w:val="24"/>
+          <w:szCs w:val="24"/>
+        </w:rPr>
+        <w:t>FK: ID refers to User not null</w:t>
+      </w:r>
+    </w:p>
+    <w:p>
+      <w:pPr>
+        <w:pStyle w:val="ListParagraph"/>
+        <w:spacing w:after="0" w:line="240" w:lineRule="auto"/>
+        <w:rPr>
+          <w:rFonts w:ascii="Times New Roman" w:hAnsi="Times New Roman" w:cs="Times New Roman"/>
+          <w:sz w:val="24"/>
+          <w:szCs w:val="24"/>
+        </w:rPr>
+      </w:pPr>
+    </w:p>
+    <w:p>
+      <w:pPr>
         <w:spacing w:after="0" w:line="240" w:lineRule="auto"/>
         <w:rPr>
           <w:rFonts w:ascii="Times New Roman" w:hAnsi="Times New Roman" w:cs="Times New Roman"/>
@@ -1349,6 +1449,7 @@
           <w:sz w:val="24"/>
           <w:szCs w:val="24"/>
         </w:rPr>
+        <w:lastRenderedPageBreak/>
         <w:t>ClassesOfGroup</w:t>
       </w:r>
       <w:proofErr w:type="spellEnd"/>
@@ -1390,7 +1491,6 @@
           <w:sz w:val="24"/>
           <w:szCs w:val="24"/>
         </w:rPr>
-        <w:lastRenderedPageBreak/>
         <w:t>ChosenClass</w:t>
       </w:r>
       <w:proofErr w:type="spellEnd"/>
@@ -1505,6 +1605,39 @@
     <w:p>
       <w:pPr>
         <w:pStyle w:val="ListParagraph"/>
+        <w:numPr>
+          <w:ilvl w:val="0"/>
+          <w:numId w:val="2"/>
+        </w:numPr>
+        <w:spacing w:after="0" w:line="240" w:lineRule="auto"/>
+        <w:rPr>
+          <w:rFonts w:ascii="Times New Roman" w:hAnsi="Times New Roman" w:cs="Times New Roman"/>
+          <w:sz w:val="24"/>
+          <w:szCs w:val="24"/>
+        </w:rPr>
+      </w:pPr>
+      <w:proofErr w:type="spellStart"/>
+      <w:r>
+        <w:rPr>
+          <w:rFonts w:ascii="Times New Roman" w:hAnsi="Times New Roman" w:cs="Times New Roman"/>
+          <w:sz w:val="24"/>
+          <w:szCs w:val="24"/>
+        </w:rPr>
+        <w:t>ClassComment</w:t>
+      </w:r>
+      <w:proofErr w:type="spellEnd"/>
+      <w:r>
+        <w:rPr>
+          <w:rFonts w:ascii="Times New Roman" w:hAnsi="Times New Roman" w:cs="Times New Roman"/>
+          <w:sz w:val="24"/>
+          <w:szCs w:val="24"/>
+        </w:rPr>
+        <w:t xml:space="preserve"> is a weak entity which stores the comment from each people for each class.</w:t>
+      </w:r>
+    </w:p>
+    <w:p>
+      <w:pPr>
+        <w:pStyle w:val="ListParagraph"/>
         <w:spacing w:after="0" w:line="240" w:lineRule="auto"/>
         <w:rPr>
           <w:rFonts w:ascii="Times New Roman" w:hAnsi="Times New Roman" w:cs="Times New Roman"/>
@@ -1533,547 +1666,6 @@
         <w:t>Physical database design:</w:t>
       </w:r>
     </w:p>
-    <w:tbl>
-      <w:tblPr>
-        <w:tblStyle w:val="TableGrid"/>
-        <w:tblW w:w="0" w:type="auto"/>
-        <w:tblLook w:val="04A0"/>
-      </w:tblPr>
-      <w:tblGrid>
-        <w:gridCol w:w="1638"/>
-        <w:gridCol w:w="1620"/>
-        <w:gridCol w:w="5598"/>
-      </w:tblGrid>
-      <w:tr>
-        <w:tc>
-          <w:tcPr>
-            <w:tcW w:w="8856" w:type="dxa"/>
-            <w:gridSpan w:val="3"/>
-          </w:tcPr>
-          <w:p>
-            <w:pPr>
-              <w:jc w:val="center"/>
-              <w:rPr>
-                <w:rFonts w:ascii="Times New Roman" w:hAnsi="Times New Roman" w:cs="Times New Roman"/>
-                <w:sz w:val="24"/>
-                <w:szCs w:val="24"/>
-              </w:rPr>
-            </w:pPr>
-            <w:r>
-              <w:rPr>
-                <w:rFonts w:ascii="Times New Roman" w:hAnsi="Times New Roman" w:cs="Times New Roman"/>
-                <w:sz w:val="24"/>
-                <w:szCs w:val="24"/>
-              </w:rPr>
-              <w:t>People</w:t>
-            </w:r>
-          </w:p>
-        </w:tc>
-      </w:tr>
-      <w:tr>
-        <w:tc>
-          <w:tcPr>
-            <w:tcW w:w="1638" w:type="dxa"/>
-          </w:tcPr>
-          <w:p>
-            <w:pPr>
-              <w:jc w:val="center"/>
-              <w:rPr>
-                <w:rFonts w:ascii="Times New Roman" w:hAnsi="Times New Roman" w:cs="Times New Roman"/>
-                <w:sz w:val="24"/>
-                <w:szCs w:val="24"/>
-              </w:rPr>
-            </w:pPr>
-            <w:r>
-              <w:rPr>
-                <w:rFonts w:ascii="Times New Roman" w:hAnsi="Times New Roman" w:cs="Times New Roman"/>
-                <w:sz w:val="24"/>
-                <w:szCs w:val="24"/>
-              </w:rPr>
-              <w:t>SSN</w:t>
-            </w:r>
-          </w:p>
-        </w:tc>
-        <w:tc>
-          <w:tcPr>
-            <w:tcW w:w="1620" w:type="dxa"/>
-          </w:tcPr>
-          <w:p>
-            <w:pPr>
-              <w:jc w:val="center"/>
-              <w:rPr>
-                <w:rFonts w:ascii="Times New Roman" w:hAnsi="Times New Roman" w:cs="Times New Roman"/>
-                <w:sz w:val="24"/>
-                <w:szCs w:val="24"/>
-              </w:rPr>
-            </w:pPr>
-            <w:r>
-              <w:rPr>
-                <w:rFonts w:ascii="Times New Roman" w:hAnsi="Times New Roman" w:cs="Times New Roman"/>
-                <w:sz w:val="24"/>
-                <w:szCs w:val="24"/>
-              </w:rPr>
-              <w:t>INT(9)</w:t>
-            </w:r>
-          </w:p>
-        </w:tc>
-        <w:tc>
-          <w:tcPr>
-            <w:tcW w:w="5598" w:type="dxa"/>
-          </w:tcPr>
-          <w:p>
-            <w:pPr>
-              <w:jc w:val="center"/>
-              <w:rPr>
-                <w:rFonts w:ascii="Times New Roman" w:hAnsi="Times New Roman" w:cs="Times New Roman"/>
-                <w:sz w:val="24"/>
-                <w:szCs w:val="24"/>
-              </w:rPr>
-            </w:pPr>
-            <w:r>
-              <w:rPr>
-                <w:rFonts w:ascii="Times New Roman" w:hAnsi="Times New Roman" w:cs="Times New Roman"/>
-                <w:sz w:val="24"/>
-                <w:szCs w:val="24"/>
-              </w:rPr>
-              <w:t>Social security number, PK</w:t>
-            </w:r>
-          </w:p>
-        </w:tc>
-      </w:tr>
-      <w:tr>
-        <w:tc>
-          <w:tcPr>
-            <w:tcW w:w="1638" w:type="dxa"/>
-          </w:tcPr>
-          <w:p>
-            <w:pPr>
-              <w:jc w:val="center"/>
-              <w:rPr>
-                <w:rFonts w:ascii="Times New Roman" w:hAnsi="Times New Roman" w:cs="Times New Roman"/>
-                <w:sz w:val="24"/>
-                <w:szCs w:val="24"/>
-              </w:rPr>
-            </w:pPr>
-            <w:proofErr w:type="spellStart"/>
-            <w:r>
-              <w:rPr>
-                <w:rFonts w:ascii="Times New Roman" w:hAnsi="Times New Roman" w:cs="Times New Roman"/>
-                <w:sz w:val="24"/>
-                <w:szCs w:val="24"/>
-              </w:rPr>
-              <w:t>Fname</w:t>
-            </w:r>
-            <w:proofErr w:type="spellEnd"/>
-          </w:p>
-        </w:tc>
-        <w:tc>
-          <w:tcPr>
-            <w:tcW w:w="1620" w:type="dxa"/>
-          </w:tcPr>
-          <w:p>
-            <w:pPr>
-              <w:jc w:val="center"/>
-              <w:rPr>
-                <w:rFonts w:ascii="Times New Roman" w:hAnsi="Times New Roman" w:cs="Times New Roman"/>
-                <w:sz w:val="24"/>
-                <w:szCs w:val="24"/>
-              </w:rPr>
-            </w:pPr>
-            <w:r>
-              <w:rPr>
-                <w:rFonts w:ascii="Times New Roman" w:hAnsi="Times New Roman" w:cs="Times New Roman"/>
-                <w:sz w:val="24"/>
-                <w:szCs w:val="24"/>
-              </w:rPr>
-              <w:t>CHAR(30)</w:t>
-            </w:r>
-          </w:p>
-        </w:tc>
-        <w:tc>
-          <w:tcPr>
-            <w:tcW w:w="5598" w:type="dxa"/>
-          </w:tcPr>
-          <w:p>
-            <w:pPr>
-              <w:jc w:val="center"/>
-              <w:rPr>
-                <w:rFonts w:ascii="Times New Roman" w:hAnsi="Times New Roman" w:cs="Times New Roman"/>
-                <w:sz w:val="24"/>
-                <w:szCs w:val="24"/>
-              </w:rPr>
-            </w:pPr>
-            <w:r>
-              <w:rPr>
-                <w:rFonts w:ascii="Times New Roman" w:hAnsi="Times New Roman" w:cs="Times New Roman"/>
-                <w:sz w:val="24"/>
-                <w:szCs w:val="24"/>
-              </w:rPr>
-              <w:t>First Name</w:t>
-            </w:r>
-          </w:p>
-        </w:tc>
-      </w:tr>
-      <w:tr>
-        <w:tc>
-          <w:tcPr>
-            <w:tcW w:w="1638" w:type="dxa"/>
-          </w:tcPr>
-          <w:p>
-            <w:pPr>
-              <w:jc w:val="center"/>
-              <w:rPr>
-                <w:rFonts w:ascii="Times New Roman" w:hAnsi="Times New Roman" w:cs="Times New Roman"/>
-                <w:sz w:val="24"/>
-                <w:szCs w:val="24"/>
-              </w:rPr>
-            </w:pPr>
-            <w:proofErr w:type="spellStart"/>
-            <w:r>
-              <w:rPr>
-                <w:rFonts w:ascii="Times New Roman" w:hAnsi="Times New Roman" w:cs="Times New Roman"/>
-                <w:sz w:val="24"/>
-                <w:szCs w:val="24"/>
-              </w:rPr>
-              <w:t>Lname</w:t>
-            </w:r>
-            <w:proofErr w:type="spellEnd"/>
-          </w:p>
-        </w:tc>
-        <w:tc>
-          <w:tcPr>
-            <w:tcW w:w="1620" w:type="dxa"/>
-          </w:tcPr>
-          <w:p>
-            <w:pPr>
-              <w:jc w:val="center"/>
-              <w:rPr>
-                <w:rFonts w:ascii="Times New Roman" w:hAnsi="Times New Roman" w:cs="Times New Roman"/>
-                <w:sz w:val="24"/>
-                <w:szCs w:val="24"/>
-              </w:rPr>
-            </w:pPr>
-            <w:r>
-              <w:rPr>
-                <w:rFonts w:ascii="Times New Roman" w:hAnsi="Times New Roman" w:cs="Times New Roman"/>
-                <w:sz w:val="24"/>
-                <w:szCs w:val="24"/>
-              </w:rPr>
-              <w:t>CHAR(30)</w:t>
-            </w:r>
-          </w:p>
-        </w:tc>
-        <w:tc>
-          <w:tcPr>
-            <w:tcW w:w="5598" w:type="dxa"/>
-          </w:tcPr>
-          <w:p>
-            <w:pPr>
-              <w:jc w:val="center"/>
-              <w:rPr>
-                <w:rFonts w:ascii="Times New Roman" w:hAnsi="Times New Roman" w:cs="Times New Roman"/>
-                <w:sz w:val="24"/>
-                <w:szCs w:val="24"/>
-              </w:rPr>
-            </w:pPr>
-            <w:r>
-              <w:rPr>
-                <w:rFonts w:ascii="Times New Roman" w:hAnsi="Times New Roman" w:cs="Times New Roman"/>
-                <w:sz w:val="24"/>
-                <w:szCs w:val="24"/>
-              </w:rPr>
-              <w:t>Last Name</w:t>
-            </w:r>
-          </w:p>
-        </w:tc>
-      </w:tr>
-      <w:tr>
-        <w:tc>
-          <w:tcPr>
-            <w:tcW w:w="1638" w:type="dxa"/>
-          </w:tcPr>
-          <w:p>
-            <w:pPr>
-              <w:jc w:val="center"/>
-              <w:rPr>
-                <w:rFonts w:ascii="Times New Roman" w:hAnsi="Times New Roman" w:cs="Times New Roman"/>
-                <w:sz w:val="24"/>
-                <w:szCs w:val="24"/>
-              </w:rPr>
-            </w:pPr>
-            <w:r>
-              <w:rPr>
-                <w:rFonts w:ascii="Times New Roman" w:hAnsi="Times New Roman" w:cs="Times New Roman"/>
-                <w:sz w:val="24"/>
-                <w:szCs w:val="24"/>
-              </w:rPr>
-              <w:t>Sex</w:t>
-            </w:r>
-          </w:p>
-        </w:tc>
-        <w:tc>
-          <w:tcPr>
-            <w:tcW w:w="1620" w:type="dxa"/>
-          </w:tcPr>
-          <w:p>
-            <w:pPr>
-              <w:jc w:val="center"/>
-              <w:rPr>
-                <w:rFonts w:ascii="Times New Roman" w:hAnsi="Times New Roman" w:cs="Times New Roman"/>
-                <w:sz w:val="24"/>
-                <w:szCs w:val="24"/>
-              </w:rPr>
-            </w:pPr>
-            <w:r>
-              <w:rPr>
-                <w:rFonts w:ascii="Times New Roman" w:hAnsi="Times New Roman" w:cs="Times New Roman"/>
-                <w:sz w:val="24"/>
-                <w:szCs w:val="24"/>
-              </w:rPr>
-              <w:t>CHAR(1)</w:t>
-            </w:r>
-          </w:p>
-        </w:tc>
-        <w:tc>
-          <w:tcPr>
-            <w:tcW w:w="5598" w:type="dxa"/>
-          </w:tcPr>
-          <w:p>
-            <w:pPr>
-              <w:jc w:val="center"/>
-              <w:rPr>
-                <w:rFonts w:ascii="Times New Roman" w:hAnsi="Times New Roman" w:cs="Times New Roman"/>
-                <w:sz w:val="24"/>
-                <w:szCs w:val="24"/>
-              </w:rPr>
-            </w:pPr>
-            <w:r>
-              <w:rPr>
-                <w:rFonts w:ascii="Times New Roman" w:hAnsi="Times New Roman" w:cs="Times New Roman"/>
-                <w:sz w:val="24"/>
-                <w:szCs w:val="24"/>
-              </w:rPr>
-              <w:t>The Gender of people. Values: Y or N</w:t>
-            </w:r>
-          </w:p>
-        </w:tc>
-      </w:tr>
-      <w:tr>
-        <w:tc>
-          <w:tcPr>
-            <w:tcW w:w="1638" w:type="dxa"/>
-          </w:tcPr>
-          <w:p>
-            <w:pPr>
-              <w:jc w:val="center"/>
-              <w:rPr>
-                <w:rFonts w:ascii="Times New Roman" w:hAnsi="Times New Roman" w:cs="Times New Roman"/>
-                <w:sz w:val="24"/>
-                <w:szCs w:val="24"/>
-              </w:rPr>
-            </w:pPr>
-            <w:r>
-              <w:rPr>
-                <w:rFonts w:ascii="Times New Roman" w:hAnsi="Times New Roman" w:cs="Times New Roman"/>
-                <w:sz w:val="24"/>
-                <w:szCs w:val="24"/>
-              </w:rPr>
-              <w:t>Birthday</w:t>
-            </w:r>
-          </w:p>
-        </w:tc>
-        <w:tc>
-          <w:tcPr>
-            <w:tcW w:w="1620" w:type="dxa"/>
-          </w:tcPr>
-          <w:p>
-            <w:pPr>
-              <w:jc w:val="center"/>
-              <w:rPr>
-                <w:rFonts w:ascii="Times New Roman" w:hAnsi="Times New Roman" w:cs="Times New Roman"/>
-                <w:sz w:val="24"/>
-                <w:szCs w:val="24"/>
-              </w:rPr>
-            </w:pPr>
-            <w:r>
-              <w:rPr>
-                <w:rFonts w:ascii="Times New Roman" w:hAnsi="Times New Roman" w:cs="Times New Roman"/>
-                <w:sz w:val="24"/>
-                <w:szCs w:val="24"/>
-              </w:rPr>
-              <w:t>Date</w:t>
-            </w:r>
-          </w:p>
-        </w:tc>
-        <w:tc>
-          <w:tcPr>
-            <w:tcW w:w="5598" w:type="dxa"/>
-          </w:tcPr>
-          <w:p>
-            <w:pPr>
-              <w:jc w:val="center"/>
-              <w:rPr>
-                <w:rFonts w:ascii="Times New Roman" w:hAnsi="Times New Roman" w:cs="Times New Roman"/>
-                <w:sz w:val="24"/>
-                <w:szCs w:val="24"/>
-              </w:rPr>
-            </w:pPr>
-            <w:r>
-              <w:rPr>
-                <w:rFonts w:ascii="Times New Roman" w:hAnsi="Times New Roman" w:cs="Times New Roman"/>
-                <w:sz w:val="24"/>
-                <w:szCs w:val="24"/>
-              </w:rPr>
-              <w:t>Birthday</w:t>
-            </w:r>
-          </w:p>
-        </w:tc>
-      </w:tr>
-      <w:tr>
-        <w:tc>
-          <w:tcPr>
-            <w:tcW w:w="1638" w:type="dxa"/>
-          </w:tcPr>
-          <w:p>
-            <w:pPr>
-              <w:jc w:val="center"/>
-              <w:rPr>
-                <w:rFonts w:ascii="Times New Roman" w:hAnsi="Times New Roman" w:cs="Times New Roman"/>
-                <w:sz w:val="24"/>
-                <w:szCs w:val="24"/>
-              </w:rPr>
-            </w:pPr>
-            <w:r>
-              <w:rPr>
-                <w:rFonts w:ascii="Times New Roman" w:hAnsi="Times New Roman" w:cs="Times New Roman"/>
-                <w:sz w:val="24"/>
-                <w:szCs w:val="24"/>
-              </w:rPr>
-              <w:t>Address</w:t>
-            </w:r>
-          </w:p>
-        </w:tc>
-        <w:tc>
-          <w:tcPr>
-            <w:tcW w:w="1620" w:type="dxa"/>
-          </w:tcPr>
-          <w:p>
-            <w:pPr>
-              <w:jc w:val="center"/>
-              <w:rPr>
-                <w:rFonts w:ascii="Times New Roman" w:hAnsi="Times New Roman" w:cs="Times New Roman"/>
-                <w:sz w:val="24"/>
-                <w:szCs w:val="24"/>
-              </w:rPr>
-            </w:pPr>
-            <w:r>
-              <w:rPr>
-                <w:rFonts w:ascii="Times New Roman" w:hAnsi="Times New Roman" w:cs="Times New Roman"/>
-                <w:sz w:val="24"/>
-                <w:szCs w:val="24"/>
-              </w:rPr>
-              <w:t>CHAR(100)</w:t>
-            </w:r>
-          </w:p>
-        </w:tc>
-        <w:tc>
-          <w:tcPr>
-            <w:tcW w:w="5598" w:type="dxa"/>
-          </w:tcPr>
-          <w:p>
-            <w:pPr>
-              <w:jc w:val="center"/>
-              <w:rPr>
-                <w:rFonts w:ascii="Times New Roman" w:hAnsi="Times New Roman" w:cs="Times New Roman"/>
-                <w:sz w:val="24"/>
-                <w:szCs w:val="24"/>
-              </w:rPr>
-            </w:pPr>
-            <w:r>
-              <w:rPr>
-                <w:rFonts w:ascii="Times New Roman" w:hAnsi="Times New Roman" w:cs="Times New Roman"/>
-                <w:sz w:val="24"/>
-                <w:szCs w:val="24"/>
-              </w:rPr>
-              <w:t>Current living address</w:t>
-            </w:r>
-          </w:p>
-        </w:tc>
-      </w:tr>
-      <w:tr>
-        <w:tc>
-          <w:tcPr>
-            <w:tcW w:w="1638" w:type="dxa"/>
-          </w:tcPr>
-          <w:p>
-            <w:pPr>
-              <w:jc w:val="center"/>
-              <w:rPr>
-                <w:rFonts w:ascii="Times New Roman" w:hAnsi="Times New Roman" w:cs="Times New Roman"/>
-                <w:sz w:val="24"/>
-                <w:szCs w:val="24"/>
-              </w:rPr>
-            </w:pPr>
-            <w:proofErr w:type="spellStart"/>
-            <w:r>
-              <w:rPr>
-                <w:rFonts w:ascii="Times New Roman" w:hAnsi="Times New Roman" w:cs="Times New Roman"/>
-                <w:sz w:val="24"/>
-                <w:szCs w:val="24"/>
-              </w:rPr>
-              <w:t>PhoneNumber</w:t>
-            </w:r>
-            <w:proofErr w:type="spellEnd"/>
-          </w:p>
-        </w:tc>
-        <w:tc>
-          <w:tcPr>
-            <w:tcW w:w="1620" w:type="dxa"/>
-          </w:tcPr>
-          <w:p>
-            <w:pPr>
-              <w:jc w:val="center"/>
-              <w:rPr>
-                <w:rFonts w:ascii="Times New Roman" w:hAnsi="Times New Roman" w:cs="Times New Roman"/>
-                <w:sz w:val="24"/>
-                <w:szCs w:val="24"/>
-              </w:rPr>
-            </w:pPr>
-            <w:r>
-              <w:rPr>
-                <w:rFonts w:ascii="Times New Roman" w:hAnsi="Times New Roman" w:cs="Times New Roman"/>
-                <w:sz w:val="24"/>
-                <w:szCs w:val="24"/>
-              </w:rPr>
-              <w:t>CHAR(10)</w:t>
-            </w:r>
-          </w:p>
-        </w:tc>
-        <w:tc>
-          <w:tcPr>
-            <w:tcW w:w="5598" w:type="dxa"/>
-          </w:tcPr>
-          <w:p>
-            <w:pPr>
-              <w:jc w:val="center"/>
-              <w:rPr>
-                <w:rFonts w:ascii="Times New Roman" w:hAnsi="Times New Roman" w:cs="Times New Roman"/>
-                <w:sz w:val="24"/>
-                <w:szCs w:val="24"/>
-              </w:rPr>
-            </w:pPr>
-            <w:r>
-              <w:rPr>
-                <w:rFonts w:ascii="Times New Roman" w:hAnsi="Times New Roman" w:cs="Times New Roman"/>
-                <w:sz w:val="24"/>
-                <w:szCs w:val="24"/>
-              </w:rPr>
-              <w:t>Cell phone number</w:t>
-            </w:r>
-          </w:p>
-        </w:tc>
-      </w:tr>
-    </w:tbl>
     <w:p>
       <w:pPr>
         <w:spacing w:after="0" w:line="240" w:lineRule="auto"/>
@@ -3197,7 +2789,6 @@
               <w:rPr>
                 <w:rFonts w:ascii="Times New Roman" w:hAnsi="Times New Roman" w:cs="Times New Roman"/>
               </w:rPr>
-              <w:lastRenderedPageBreak/>
               <w:t>GroupsOfType</w:t>
             </w:r>
             <w:proofErr w:type="spellEnd"/>
@@ -3293,6 +2884,7 @@
               <w:rPr>
                 <w:rFonts w:ascii="Times New Roman" w:hAnsi="Times New Roman" w:cs="Times New Roman"/>
               </w:rPr>
+              <w:lastRenderedPageBreak/>
               <w:t>RTID</w:t>
             </w:r>
           </w:p>
@@ -4754,384 +4346,6 @@
         </w:rPr>
       </w:pPr>
     </w:p>
-    <w:tbl>
-      <w:tblPr>
-        <w:tblStyle w:val="TableGrid"/>
-        <w:tblW w:w="0" w:type="auto"/>
-        <w:jc w:val="center"/>
-        <w:tblLook w:val="04A0"/>
-      </w:tblPr>
-      <w:tblGrid>
-        <w:gridCol w:w="1638"/>
-        <w:gridCol w:w="1620"/>
-        <w:gridCol w:w="5598"/>
-      </w:tblGrid>
-      <w:tr>
-        <w:trPr>
-          <w:jc w:val="center"/>
-        </w:trPr>
-        <w:tc>
-          <w:tcPr>
-            <w:tcW w:w="8856" w:type="dxa"/>
-            <w:gridSpan w:val="3"/>
-          </w:tcPr>
-          <w:p>
-            <w:pPr>
-              <w:jc w:val="center"/>
-              <w:rPr>
-                <w:rFonts w:ascii="Times New Roman" w:hAnsi="Times New Roman" w:cs="Times New Roman"/>
-              </w:rPr>
-            </w:pPr>
-            <w:proofErr w:type="spellStart"/>
-            <w:r>
-              <w:rPr>
-                <w:rFonts w:ascii="Times New Roman" w:hAnsi="Times New Roman" w:cs="Times New Roman"/>
-              </w:rPr>
-              <w:lastRenderedPageBreak/>
-              <w:t>DependentClass</w:t>
-            </w:r>
-            <w:proofErr w:type="spellEnd"/>
-          </w:p>
-        </w:tc>
-      </w:tr>
-      <w:tr>
-        <w:trPr>
-          <w:jc w:val="center"/>
-        </w:trPr>
-        <w:tc>
-          <w:tcPr>
-            <w:tcW w:w="1638" w:type="dxa"/>
-          </w:tcPr>
-          <w:p>
-            <w:pPr>
-              <w:jc w:val="center"/>
-              <w:rPr>
-                <w:rFonts w:ascii="Times New Roman" w:hAnsi="Times New Roman" w:cs="Times New Roman"/>
-              </w:rPr>
-            </w:pPr>
-            <w:r>
-              <w:rPr>
-                <w:rFonts w:ascii="Times New Roman" w:hAnsi="Times New Roman" w:cs="Times New Roman"/>
-              </w:rPr>
-              <w:t>CID1</w:t>
-            </w:r>
-          </w:p>
-        </w:tc>
-        <w:tc>
-          <w:tcPr>
-            <w:tcW w:w="1620" w:type="dxa"/>
-          </w:tcPr>
-          <w:p>
-            <w:pPr>
-              <w:jc w:val="center"/>
-              <w:rPr>
-                <w:rFonts w:ascii="Times New Roman" w:hAnsi="Times New Roman" w:cs="Times New Roman"/>
-              </w:rPr>
-            </w:pPr>
-            <w:r>
-              <w:rPr>
-                <w:rFonts w:ascii="Times New Roman" w:hAnsi="Times New Roman" w:cs="Times New Roman"/>
-              </w:rPr>
-              <w:t>INT(5)</w:t>
-            </w:r>
-          </w:p>
-        </w:tc>
-        <w:tc>
-          <w:tcPr>
-            <w:tcW w:w="5598" w:type="dxa"/>
-          </w:tcPr>
-          <w:p>
-            <w:pPr>
-              <w:jc w:val="center"/>
-              <w:rPr>
-                <w:rFonts w:ascii="Times New Roman" w:hAnsi="Times New Roman" w:cs="Times New Roman"/>
-              </w:rPr>
-            </w:pPr>
-            <w:r>
-              <w:rPr>
-                <w:rFonts w:ascii="Times New Roman" w:hAnsi="Times New Roman" w:cs="Times New Roman"/>
-              </w:rPr>
-              <w:t>Class ID</w:t>
-            </w:r>
-            <w:bookmarkStart w:id="8" w:name="OLE_LINK9"/>
-            <w:bookmarkStart w:id="9" w:name="OLE_LINK10"/>
-            <w:r>
-              <w:rPr>
-                <w:rFonts w:ascii="Times New Roman" w:hAnsi="Times New Roman" w:cs="Times New Roman"/>
-              </w:rPr>
-              <w:t>, The class will depend on another class.</w:t>
-            </w:r>
-            <w:bookmarkEnd w:id="8"/>
-            <w:bookmarkEnd w:id="9"/>
-            <w:r>
-              <w:rPr>
-                <w:rFonts w:ascii="Times New Roman" w:hAnsi="Times New Roman" w:cs="Times New Roman"/>
-              </w:rPr>
-              <w:t xml:space="preserve"> PK, FK to Class table</w:t>
-            </w:r>
-          </w:p>
-        </w:tc>
-      </w:tr>
-      <w:tr>
-        <w:trPr>
-          <w:jc w:val="center"/>
-        </w:trPr>
-        <w:tc>
-          <w:tcPr>
-            <w:tcW w:w="1638" w:type="dxa"/>
-          </w:tcPr>
-          <w:p>
-            <w:pPr>
-              <w:jc w:val="center"/>
-              <w:rPr>
-                <w:rFonts w:ascii="Times New Roman" w:hAnsi="Times New Roman" w:cs="Times New Roman"/>
-              </w:rPr>
-            </w:pPr>
-            <w:r>
-              <w:rPr>
-                <w:rFonts w:ascii="Times New Roman" w:hAnsi="Times New Roman" w:cs="Times New Roman"/>
-              </w:rPr>
-              <w:t>CID2</w:t>
-            </w:r>
-          </w:p>
-        </w:tc>
-        <w:tc>
-          <w:tcPr>
-            <w:tcW w:w="1620" w:type="dxa"/>
-          </w:tcPr>
-          <w:p>
-            <w:pPr>
-              <w:jc w:val="center"/>
-              <w:rPr>
-                <w:rFonts w:ascii="Times New Roman" w:hAnsi="Times New Roman" w:cs="Times New Roman"/>
-              </w:rPr>
-            </w:pPr>
-            <w:r>
-              <w:rPr>
-                <w:rFonts w:ascii="Times New Roman" w:hAnsi="Times New Roman" w:cs="Times New Roman"/>
-              </w:rPr>
-              <w:t>INT</w:t>
-            </w:r>
-            <w:r>
-              <w:rPr>
-                <w:rFonts w:ascii="Times New Roman" w:hAnsi="Times New Roman" w:cs="Times New Roman"/>
-              </w:rPr>
-              <w:t>(</w:t>
-            </w:r>
-            <w:r>
-              <w:rPr>
-                <w:rFonts w:ascii="Times New Roman" w:hAnsi="Times New Roman" w:cs="Times New Roman"/>
-              </w:rPr>
-              <w:t>5</w:t>
-            </w:r>
-            <w:r>
-              <w:rPr>
-                <w:rFonts w:ascii="Times New Roman" w:hAnsi="Times New Roman" w:cs="Times New Roman"/>
-              </w:rPr>
-              <w:t>)</w:t>
-            </w:r>
-          </w:p>
-        </w:tc>
-        <w:tc>
-          <w:tcPr>
-            <w:tcW w:w="5598" w:type="dxa"/>
-          </w:tcPr>
-          <w:p>
-            <w:pPr>
-              <w:jc w:val="center"/>
-              <w:rPr>
-                <w:rFonts w:ascii="Times New Roman" w:hAnsi="Times New Roman" w:cs="Times New Roman"/>
-              </w:rPr>
-            </w:pPr>
-            <w:r>
-              <w:rPr>
-                <w:rFonts w:ascii="Times New Roman" w:hAnsi="Times New Roman" w:cs="Times New Roman"/>
-              </w:rPr>
-              <w:t>Class ID, The class will be depended by another class. PK, FK to Class table</w:t>
-            </w:r>
-          </w:p>
-        </w:tc>
-      </w:tr>
-      <w:tr>
-        <w:trPr>
-          <w:jc w:val="center"/>
-        </w:trPr>
-        <w:tc>
-          <w:tcPr>
-            <w:tcW w:w="1638" w:type="dxa"/>
-          </w:tcPr>
-          <w:p>
-            <w:pPr>
-              <w:jc w:val="center"/>
-              <w:rPr>
-                <w:rFonts w:ascii="Times New Roman" w:hAnsi="Times New Roman" w:cs="Times New Roman"/>
-              </w:rPr>
-            </w:pPr>
-            <w:proofErr w:type="spellStart"/>
-            <w:r>
-              <w:rPr>
-                <w:rFonts w:ascii="Times New Roman" w:hAnsi="Times New Roman" w:cs="Times New Roman"/>
-                <w:sz w:val="24"/>
-                <w:szCs w:val="24"/>
-                <w:u w:val="single"/>
-              </w:rPr>
-              <w:t>DCAlternative</w:t>
-            </w:r>
-            <w:proofErr w:type="spellEnd"/>
-          </w:p>
-        </w:tc>
-        <w:tc>
-          <w:tcPr>
-            <w:tcW w:w="1620" w:type="dxa"/>
-          </w:tcPr>
-          <w:p>
-            <w:pPr>
-              <w:jc w:val="center"/>
-              <w:rPr>
-                <w:rFonts w:ascii="Times New Roman" w:hAnsi="Times New Roman" w:cs="Times New Roman"/>
-              </w:rPr>
-            </w:pPr>
-            <w:r>
-              <w:rPr>
-                <w:rFonts w:ascii="Times New Roman" w:hAnsi="Times New Roman" w:cs="Times New Roman"/>
-              </w:rPr>
-              <w:t>CHAR(1)</w:t>
-            </w:r>
-          </w:p>
-        </w:tc>
-        <w:tc>
-          <w:tcPr>
-            <w:tcW w:w="5598" w:type="dxa"/>
-          </w:tcPr>
-          <w:p>
-            <w:pPr>
-              <w:jc w:val="center"/>
-              <w:rPr>
-                <w:rFonts w:ascii="Times New Roman" w:hAnsi="Times New Roman" w:cs="Times New Roman"/>
-                <w:sz w:val="24"/>
-                <w:szCs w:val="24"/>
-              </w:rPr>
-            </w:pPr>
-            <w:r>
-              <w:rPr>
-                <w:rFonts w:ascii="Times New Roman" w:hAnsi="Times New Roman" w:cs="Times New Roman"/>
-                <w:sz w:val="24"/>
-                <w:szCs w:val="24"/>
-              </w:rPr>
-              <w:t>Values: Y or N.</w:t>
-            </w:r>
-          </w:p>
-          <w:p>
-            <w:pPr>
-              <w:pStyle w:val="ListParagraph"/>
-              <w:numPr>
-                <w:ilvl w:val="0"/>
-                <w:numId w:val="6"/>
-              </w:numPr>
-              <w:rPr>
-                <w:rFonts w:ascii="Times New Roman" w:hAnsi="Times New Roman" w:cs="Times New Roman"/>
-                <w:sz w:val="24"/>
-                <w:szCs w:val="24"/>
-              </w:rPr>
-            </w:pPr>
-            <w:r>
-              <w:rPr>
-                <w:rFonts w:ascii="Times New Roman" w:hAnsi="Times New Roman" w:cs="Times New Roman"/>
-                <w:sz w:val="24"/>
-                <w:szCs w:val="24"/>
-              </w:rPr>
-              <w:t xml:space="preserve">N: It means a </w:t>
-            </w:r>
-            <w:r>
-              <w:rPr>
-                <w:rFonts w:ascii="Times New Roman" w:hAnsi="Times New Roman" w:cs="Times New Roman"/>
-                <w:sz w:val="24"/>
-                <w:szCs w:val="24"/>
-              </w:rPr>
-              <w:t xml:space="preserve">group </w:t>
-            </w:r>
-            <w:r>
-              <w:rPr>
-                <w:rFonts w:ascii="Times New Roman" w:hAnsi="Times New Roman" w:cs="Times New Roman"/>
-                <w:sz w:val="24"/>
-                <w:szCs w:val="24"/>
-              </w:rPr>
-              <w:t xml:space="preserve">ask student to take </w:t>
-            </w:r>
-            <w:r>
-              <w:rPr>
-                <w:rFonts w:ascii="Times New Roman" w:hAnsi="Times New Roman" w:cs="Times New Roman"/>
-                <w:sz w:val="24"/>
-                <w:szCs w:val="24"/>
-              </w:rPr>
-              <w:t>all classes.</w:t>
-            </w:r>
-            <w:r>
-              <w:rPr>
-                <w:rFonts w:ascii="Times New Roman" w:hAnsi="Times New Roman" w:cs="Times New Roman"/>
-                <w:sz w:val="24"/>
-                <w:szCs w:val="24"/>
-              </w:rPr>
-              <w:t xml:space="preserve"> </w:t>
-            </w:r>
-          </w:p>
-          <w:p>
-            <w:pPr>
-              <w:pStyle w:val="ListParagraph"/>
-              <w:numPr>
-                <w:ilvl w:val="0"/>
-                <w:numId w:val="6"/>
-              </w:numPr>
-              <w:rPr>
-                <w:rFonts w:ascii="Times New Roman" w:hAnsi="Times New Roman" w:cs="Times New Roman"/>
-                <w:sz w:val="24"/>
-                <w:szCs w:val="24"/>
-              </w:rPr>
-            </w:pPr>
-            <w:r>
-              <w:rPr>
-                <w:rFonts w:ascii="Times New Roman" w:hAnsi="Times New Roman" w:cs="Times New Roman"/>
-                <w:sz w:val="24"/>
-                <w:szCs w:val="24"/>
-              </w:rPr>
-              <w:t xml:space="preserve">Y: It means a </w:t>
-            </w:r>
-            <w:r>
-              <w:rPr>
-                <w:rFonts w:ascii="Times New Roman" w:hAnsi="Times New Roman" w:cs="Times New Roman"/>
-                <w:sz w:val="24"/>
-                <w:szCs w:val="24"/>
-              </w:rPr>
-              <w:t xml:space="preserve">group </w:t>
-            </w:r>
-            <w:r>
-              <w:rPr>
-                <w:rFonts w:ascii="Times New Roman" w:hAnsi="Times New Roman" w:cs="Times New Roman"/>
-                <w:sz w:val="24"/>
-                <w:szCs w:val="24"/>
-              </w:rPr>
-              <w:t xml:space="preserve">ask student to take </w:t>
-            </w:r>
-            <w:r>
-              <w:rPr>
-                <w:rFonts w:ascii="Times New Roman" w:hAnsi="Times New Roman" w:cs="Times New Roman"/>
-                <w:sz w:val="24"/>
-                <w:szCs w:val="24"/>
-              </w:rPr>
-              <w:t>one class from several classes</w:t>
-            </w:r>
-          </w:p>
-          <w:p>
-            <w:pPr>
-              <w:jc w:val="center"/>
-              <w:rPr>
-                <w:rFonts w:ascii="Times New Roman" w:hAnsi="Times New Roman" w:cs="Times New Roman"/>
-              </w:rPr>
-            </w:pPr>
-          </w:p>
-        </w:tc>
-      </w:tr>
-    </w:tbl>
     <w:p>
       <w:pPr>
         <w:rPr>
@@ -5167,12 +4381,15 @@
                 <w:rFonts w:ascii="Times New Roman" w:hAnsi="Times New Roman" w:cs="Times New Roman"/>
               </w:rPr>
             </w:pPr>
-            <w:r>
-              <w:rPr>
-                <w:rFonts w:ascii="Times New Roman" w:hAnsi="Times New Roman" w:cs="Times New Roman"/>
-              </w:rPr>
-              <w:t>Term</w:t>
-            </w:r>
+            <w:proofErr w:type="spellStart"/>
+            <w:r>
+              <w:rPr>
+                <w:rFonts w:ascii="Times New Roman" w:hAnsi="Times New Roman" w:cs="Times New Roman"/>
+              </w:rPr>
+              <w:lastRenderedPageBreak/>
+              <w:t>DependentClass</w:t>
+            </w:r>
+            <w:proofErr w:type="spellEnd"/>
           </w:p>
         </w:tc>
       </w:tr>
@@ -5195,7 +4412,7 @@
               <w:rPr>
                 <w:rFonts w:ascii="Times New Roman" w:hAnsi="Times New Roman" w:cs="Times New Roman"/>
               </w:rPr>
-              <w:t>TID</w:t>
+              <w:t>CID1</w:t>
             </w:r>
           </w:p>
         </w:tc>
@@ -5233,21 +4450,23 @@
               <w:rPr>
                 <w:rFonts w:ascii="Times New Roman" w:hAnsi="Times New Roman" w:cs="Times New Roman"/>
               </w:rPr>
-              <w:t>Term ID, PK</w:t>
-            </w:r>
-            <w:r>
-              <w:rPr>
-                <w:rFonts w:ascii="Times New Roman" w:hAnsi="Times New Roman" w:cs="Times New Roman"/>
-              </w:rPr>
-              <w:t xml:space="preserve">, </w:t>
-            </w:r>
-            <w:r>
-              <w:rPr>
-                <w:rFonts w:ascii="Times New Roman" w:hAnsi="Times New Roman" w:cs="Times New Roman"/>
-                <w:sz w:val="24"/>
-                <w:szCs w:val="24"/>
-              </w:rPr>
-              <w:t>Auto Increment</w:t>
+              <w:t>Class ID</w:t>
+            </w:r>
+            <w:bookmarkStart w:id="8" w:name="OLE_LINK9"/>
+            <w:bookmarkStart w:id="9" w:name="OLE_LINK10"/>
+            <w:r>
+              <w:rPr>
+                <w:rFonts w:ascii="Times New Roman" w:hAnsi="Times New Roman" w:cs="Times New Roman"/>
+              </w:rPr>
+              <w:t>, The class will depend on another class.</w:t>
+            </w:r>
+            <w:bookmarkEnd w:id="8"/>
+            <w:bookmarkEnd w:id="9"/>
+            <w:r>
+              <w:rPr>
+                <w:rFonts w:ascii="Times New Roman" w:hAnsi="Times New Roman" w:cs="Times New Roman"/>
+              </w:rPr>
+              <w:t xml:space="preserve"> PK, FK to Class table</w:t>
             </w:r>
           </w:p>
         </w:tc>
@@ -5267,12 +4486,95 @@
                 <w:rFonts w:ascii="Times New Roman" w:hAnsi="Times New Roman" w:cs="Times New Roman"/>
               </w:rPr>
             </w:pPr>
+            <w:r>
+              <w:rPr>
+                <w:rFonts w:ascii="Times New Roman" w:hAnsi="Times New Roman" w:cs="Times New Roman"/>
+              </w:rPr>
+              <w:t>CID2</w:t>
+            </w:r>
+          </w:p>
+        </w:tc>
+        <w:tc>
+          <w:tcPr>
+            <w:tcW w:w="1620" w:type="dxa"/>
+          </w:tcPr>
+          <w:p>
+            <w:pPr>
+              <w:jc w:val="center"/>
+              <w:rPr>
+                <w:rFonts w:ascii="Times New Roman" w:hAnsi="Times New Roman" w:cs="Times New Roman"/>
+              </w:rPr>
+            </w:pPr>
+            <w:r>
+              <w:rPr>
+                <w:rFonts w:ascii="Times New Roman" w:hAnsi="Times New Roman" w:cs="Times New Roman"/>
+              </w:rPr>
+              <w:t>INT</w:t>
+            </w:r>
+            <w:r>
+              <w:rPr>
+                <w:rFonts w:ascii="Times New Roman" w:hAnsi="Times New Roman" w:cs="Times New Roman"/>
+              </w:rPr>
+              <w:t>(</w:t>
+            </w:r>
+            <w:r>
+              <w:rPr>
+                <w:rFonts w:ascii="Times New Roman" w:hAnsi="Times New Roman" w:cs="Times New Roman"/>
+              </w:rPr>
+              <w:t>5</w:t>
+            </w:r>
+            <w:r>
+              <w:rPr>
+                <w:rFonts w:ascii="Times New Roman" w:hAnsi="Times New Roman" w:cs="Times New Roman"/>
+              </w:rPr>
+              <w:t>)</w:t>
+            </w:r>
+          </w:p>
+        </w:tc>
+        <w:tc>
+          <w:tcPr>
+            <w:tcW w:w="5598" w:type="dxa"/>
+          </w:tcPr>
+          <w:p>
+            <w:pPr>
+              <w:jc w:val="center"/>
+              <w:rPr>
+                <w:rFonts w:ascii="Times New Roman" w:hAnsi="Times New Roman" w:cs="Times New Roman"/>
+              </w:rPr>
+            </w:pPr>
+            <w:r>
+              <w:rPr>
+                <w:rFonts w:ascii="Times New Roman" w:hAnsi="Times New Roman" w:cs="Times New Roman"/>
+              </w:rPr>
+              <w:t>Class ID, The class will be depended by another class. PK, FK to Class table</w:t>
+            </w:r>
+          </w:p>
+        </w:tc>
+      </w:tr>
+      <w:tr>
+        <w:trPr>
+          <w:jc w:val="center"/>
+        </w:trPr>
+        <w:tc>
+          <w:tcPr>
+            <w:tcW w:w="1638" w:type="dxa"/>
+          </w:tcPr>
+          <w:p>
+            <w:pPr>
+              <w:jc w:val="center"/>
+              <w:rPr>
+                <w:rFonts w:ascii="Times New Roman" w:hAnsi="Times New Roman" w:cs="Times New Roman"/>
+              </w:rPr>
+            </w:pPr>
             <w:proofErr w:type="spellStart"/>
             <w:r>
               <w:rPr>
                 <w:rFonts w:ascii="Times New Roman" w:hAnsi="Times New Roman" w:cs="Times New Roman"/>
-              </w:rPr>
-              <w:t>TermName</w:t>
+                <w:sz w:val="24"/>
+                <w:szCs w:val="24"/>
+                <w:u w:val="single"/>
+              </w:rPr>
+              <w:t>DCAlternative</w:t>
             </w:r>
             <w:proofErr w:type="spellEnd"/>
           </w:p>
@@ -5292,7 +4594,7 @@
               <w:rPr>
                 <w:rFonts w:ascii="Times New Roman" w:hAnsi="Times New Roman" w:cs="Times New Roman"/>
               </w:rPr>
-              <w:t>CHAR(20)</w:t>
+              <w:t>CHAR(1)</w:t>
             </w:r>
           </w:p>
         </w:tc>
@@ -5305,14 +4607,126 @@
               <w:jc w:val="center"/>
               <w:rPr>
                 <w:rFonts w:ascii="Times New Roman" w:hAnsi="Times New Roman" w:cs="Times New Roman"/>
-              </w:rPr>
-            </w:pPr>
-            <w:r>
-              <w:rPr>
-                <w:rFonts w:ascii="Times New Roman" w:hAnsi="Times New Roman" w:cs="Times New Roman"/>
-              </w:rPr>
-              <w:t>Term Name (Season + Year)</w:t>
-            </w:r>
+                <w:sz w:val="24"/>
+                <w:szCs w:val="24"/>
+              </w:rPr>
+            </w:pPr>
+            <w:r>
+              <w:rPr>
+                <w:rFonts w:ascii="Times New Roman" w:hAnsi="Times New Roman" w:cs="Times New Roman"/>
+                <w:sz w:val="24"/>
+                <w:szCs w:val="24"/>
+              </w:rPr>
+              <w:t>Values: Y or N.</w:t>
+            </w:r>
+          </w:p>
+          <w:p>
+            <w:pPr>
+              <w:pStyle w:val="ListParagraph"/>
+              <w:numPr>
+                <w:ilvl w:val="0"/>
+                <w:numId w:val="6"/>
+              </w:numPr>
+              <w:rPr>
+                <w:rFonts w:ascii="Times New Roman" w:hAnsi="Times New Roman" w:cs="Times New Roman"/>
+                <w:sz w:val="24"/>
+                <w:szCs w:val="24"/>
+              </w:rPr>
+            </w:pPr>
+            <w:r>
+              <w:rPr>
+                <w:rFonts w:ascii="Times New Roman" w:hAnsi="Times New Roman" w:cs="Times New Roman"/>
+                <w:sz w:val="24"/>
+                <w:szCs w:val="24"/>
+              </w:rPr>
+              <w:t xml:space="preserve">N: It means a </w:t>
+            </w:r>
+            <w:r>
+              <w:rPr>
+                <w:rFonts w:ascii="Times New Roman" w:hAnsi="Times New Roman" w:cs="Times New Roman"/>
+                <w:sz w:val="24"/>
+                <w:szCs w:val="24"/>
+              </w:rPr>
+              <w:t xml:space="preserve">group </w:t>
+            </w:r>
+            <w:r>
+              <w:rPr>
+                <w:rFonts w:ascii="Times New Roman" w:hAnsi="Times New Roman" w:cs="Times New Roman"/>
+                <w:sz w:val="24"/>
+                <w:szCs w:val="24"/>
+              </w:rPr>
+              <w:t xml:space="preserve">ask student to take </w:t>
+            </w:r>
+            <w:r>
+              <w:rPr>
+                <w:rFonts w:ascii="Times New Roman" w:hAnsi="Times New Roman" w:cs="Times New Roman"/>
+                <w:sz w:val="24"/>
+                <w:szCs w:val="24"/>
+              </w:rPr>
+              <w:t>all classes.</w:t>
+            </w:r>
+            <w:r>
+              <w:rPr>
+                <w:rFonts w:ascii="Times New Roman" w:hAnsi="Times New Roman" w:cs="Times New Roman"/>
+                <w:sz w:val="24"/>
+                <w:szCs w:val="24"/>
+              </w:rPr>
+              <w:t xml:space="preserve"> </w:t>
+            </w:r>
+          </w:p>
+          <w:p>
+            <w:pPr>
+              <w:pStyle w:val="ListParagraph"/>
+              <w:numPr>
+                <w:ilvl w:val="0"/>
+                <w:numId w:val="6"/>
+              </w:numPr>
+              <w:rPr>
+                <w:rFonts w:ascii="Times New Roman" w:hAnsi="Times New Roman" w:cs="Times New Roman"/>
+                <w:sz w:val="24"/>
+                <w:szCs w:val="24"/>
+              </w:rPr>
+            </w:pPr>
+            <w:r>
+              <w:rPr>
+                <w:rFonts w:ascii="Times New Roman" w:hAnsi="Times New Roman" w:cs="Times New Roman"/>
+                <w:sz w:val="24"/>
+                <w:szCs w:val="24"/>
+              </w:rPr>
+              <w:t xml:space="preserve">Y: It means a </w:t>
+            </w:r>
+            <w:r>
+              <w:rPr>
+                <w:rFonts w:ascii="Times New Roman" w:hAnsi="Times New Roman" w:cs="Times New Roman"/>
+                <w:sz w:val="24"/>
+                <w:szCs w:val="24"/>
+              </w:rPr>
+              <w:t xml:space="preserve">group </w:t>
+            </w:r>
+            <w:r>
+              <w:rPr>
+                <w:rFonts w:ascii="Times New Roman" w:hAnsi="Times New Roman" w:cs="Times New Roman"/>
+                <w:sz w:val="24"/>
+                <w:szCs w:val="24"/>
+              </w:rPr>
+              <w:t xml:space="preserve">ask student to take </w:t>
+            </w:r>
+            <w:r>
+              <w:rPr>
+                <w:rFonts w:ascii="Times New Roman" w:hAnsi="Times New Roman" w:cs="Times New Roman"/>
+                <w:sz w:val="24"/>
+                <w:szCs w:val="24"/>
+              </w:rPr>
+              <w:t>one class from several classes</w:t>
+            </w:r>
+          </w:p>
+          <w:p>
+            <w:pPr>
+              <w:jc w:val="center"/>
+              <w:rPr>
+                <w:rFonts w:ascii="Times New Roman" w:hAnsi="Times New Roman" w:cs="Times New Roman"/>
+              </w:rPr>
+            </w:pPr>
           </w:p>
         </w:tc>
       </w:tr>
@@ -5352,14 +4766,12 @@
                 <w:rFonts w:ascii="Times New Roman" w:hAnsi="Times New Roman" w:cs="Times New Roman"/>
               </w:rPr>
             </w:pPr>
-            <w:proofErr w:type="spellStart"/>
-            <w:r>
-              <w:rPr>
-                <w:rFonts w:ascii="Times New Roman" w:hAnsi="Times New Roman" w:cs="Times New Roman"/>
-              </w:rPr>
-              <w:t>ScheduleClass</w:t>
-            </w:r>
-            <w:proofErr w:type="spellEnd"/>
+            <w:r>
+              <w:rPr>
+                <w:rFonts w:ascii="Times New Roman" w:hAnsi="Times New Roman" w:cs="Times New Roman"/>
+              </w:rPr>
+              <w:t>Term</w:t>
+            </w:r>
           </w:p>
         </w:tc>
       </w:tr>
@@ -5434,7 +4846,7 @@
                 <w:sz w:val="24"/>
                 <w:szCs w:val="24"/>
               </w:rPr>
-              <w:t>FK to Term table</w:t>
+              <w:t>Auto Increment</w:t>
             </w:r>
           </w:p>
         </w:tc>
@@ -5454,6 +4866,193 @@
                 <w:rFonts w:ascii="Times New Roman" w:hAnsi="Times New Roman" w:cs="Times New Roman"/>
               </w:rPr>
             </w:pPr>
+            <w:proofErr w:type="spellStart"/>
+            <w:r>
+              <w:rPr>
+                <w:rFonts w:ascii="Times New Roman" w:hAnsi="Times New Roman" w:cs="Times New Roman"/>
+              </w:rPr>
+              <w:t>TermName</w:t>
+            </w:r>
+            <w:proofErr w:type="spellEnd"/>
+          </w:p>
+        </w:tc>
+        <w:tc>
+          <w:tcPr>
+            <w:tcW w:w="1620" w:type="dxa"/>
+          </w:tcPr>
+          <w:p>
+            <w:pPr>
+              <w:jc w:val="center"/>
+              <w:rPr>
+                <w:rFonts w:ascii="Times New Roman" w:hAnsi="Times New Roman" w:cs="Times New Roman"/>
+              </w:rPr>
+            </w:pPr>
+            <w:r>
+              <w:rPr>
+                <w:rFonts w:ascii="Times New Roman" w:hAnsi="Times New Roman" w:cs="Times New Roman"/>
+              </w:rPr>
+              <w:t>CHAR(20)</w:t>
+            </w:r>
+          </w:p>
+        </w:tc>
+        <w:tc>
+          <w:tcPr>
+            <w:tcW w:w="5598" w:type="dxa"/>
+          </w:tcPr>
+          <w:p>
+            <w:pPr>
+              <w:jc w:val="center"/>
+              <w:rPr>
+                <w:rFonts w:ascii="Times New Roman" w:hAnsi="Times New Roman" w:cs="Times New Roman"/>
+              </w:rPr>
+            </w:pPr>
+            <w:r>
+              <w:rPr>
+                <w:rFonts w:ascii="Times New Roman" w:hAnsi="Times New Roman" w:cs="Times New Roman"/>
+              </w:rPr>
+              <w:t>Term Name (Season + Year)</w:t>
+            </w:r>
+          </w:p>
+        </w:tc>
+      </w:tr>
+    </w:tbl>
+    <w:p>
+      <w:pPr>
+        <w:rPr>
+          <w:rFonts w:ascii="Times New Roman" w:hAnsi="Times New Roman" w:cs="Times New Roman"/>
+        </w:rPr>
+      </w:pPr>
+    </w:p>
+    <w:tbl>
+      <w:tblPr>
+        <w:tblStyle w:val="TableGrid"/>
+        <w:tblW w:w="0" w:type="auto"/>
+        <w:jc w:val="center"/>
+        <w:tblLook w:val="04A0"/>
+      </w:tblPr>
+      <w:tblGrid>
+        <w:gridCol w:w="1638"/>
+        <w:gridCol w:w="1620"/>
+        <w:gridCol w:w="5598"/>
+      </w:tblGrid>
+      <w:tr>
+        <w:trPr>
+          <w:jc w:val="center"/>
+        </w:trPr>
+        <w:tc>
+          <w:tcPr>
+            <w:tcW w:w="8856" w:type="dxa"/>
+            <w:gridSpan w:val="3"/>
+          </w:tcPr>
+          <w:p>
+            <w:pPr>
+              <w:jc w:val="center"/>
+              <w:rPr>
+                <w:rFonts w:ascii="Times New Roman" w:hAnsi="Times New Roman" w:cs="Times New Roman"/>
+              </w:rPr>
+            </w:pPr>
+            <w:proofErr w:type="spellStart"/>
+            <w:r>
+              <w:rPr>
+                <w:rFonts w:ascii="Times New Roman" w:hAnsi="Times New Roman" w:cs="Times New Roman"/>
+              </w:rPr>
+              <w:t>ScheduleClass</w:t>
+            </w:r>
+            <w:proofErr w:type="spellEnd"/>
+          </w:p>
+        </w:tc>
+      </w:tr>
+      <w:tr>
+        <w:trPr>
+          <w:jc w:val="center"/>
+        </w:trPr>
+        <w:tc>
+          <w:tcPr>
+            <w:tcW w:w="1638" w:type="dxa"/>
+          </w:tcPr>
+          <w:p>
+            <w:pPr>
+              <w:jc w:val="center"/>
+              <w:rPr>
+                <w:rFonts w:ascii="Times New Roman" w:hAnsi="Times New Roman" w:cs="Times New Roman"/>
+              </w:rPr>
+            </w:pPr>
+            <w:r>
+              <w:rPr>
+                <w:rFonts w:ascii="Times New Roman" w:hAnsi="Times New Roman" w:cs="Times New Roman"/>
+              </w:rPr>
+              <w:t>TID</w:t>
+            </w:r>
+          </w:p>
+        </w:tc>
+        <w:tc>
+          <w:tcPr>
+            <w:tcW w:w="1620" w:type="dxa"/>
+          </w:tcPr>
+          <w:p>
+            <w:pPr>
+              <w:jc w:val="center"/>
+              <w:rPr>
+                <w:rFonts w:ascii="Times New Roman" w:hAnsi="Times New Roman" w:cs="Times New Roman"/>
+              </w:rPr>
+            </w:pPr>
+            <w:r>
+              <w:rPr>
+                <w:rFonts w:ascii="Times New Roman" w:hAnsi="Times New Roman" w:cs="Times New Roman"/>
+              </w:rPr>
+              <w:t>INT(5)</w:t>
+            </w:r>
+          </w:p>
+        </w:tc>
+        <w:tc>
+          <w:tcPr>
+            <w:tcW w:w="5598" w:type="dxa"/>
+          </w:tcPr>
+          <w:p>
+            <w:pPr>
+              <w:jc w:val="center"/>
+              <w:rPr>
+                <w:rFonts w:ascii="Times New Roman" w:hAnsi="Times New Roman" w:cs="Times New Roman"/>
+              </w:rPr>
+            </w:pPr>
+            <w:r>
+              <w:rPr>
+                <w:rFonts w:ascii="Times New Roman" w:hAnsi="Times New Roman" w:cs="Times New Roman"/>
+              </w:rPr>
+              <w:t>Term ID, PK</w:t>
+            </w:r>
+            <w:r>
+              <w:rPr>
+                <w:rFonts w:ascii="Times New Roman" w:hAnsi="Times New Roman" w:cs="Times New Roman"/>
+              </w:rPr>
+              <w:t xml:space="preserve">, </w:t>
+            </w:r>
+            <w:r>
+              <w:rPr>
+                <w:rFonts w:ascii="Times New Roman" w:hAnsi="Times New Roman" w:cs="Times New Roman"/>
+                <w:sz w:val="24"/>
+                <w:szCs w:val="24"/>
+              </w:rPr>
+              <w:t>FK to Term table</w:t>
+            </w:r>
+          </w:p>
+        </w:tc>
+      </w:tr>
+      <w:tr>
+        <w:trPr>
+          <w:jc w:val="center"/>
+        </w:trPr>
+        <w:tc>
+          <w:tcPr>
+            <w:tcW w:w="1638" w:type="dxa"/>
+          </w:tcPr>
+          <w:p>
+            <w:pPr>
+              <w:jc w:val="center"/>
+              <w:rPr>
+                <w:rFonts w:ascii="Times New Roman" w:hAnsi="Times New Roman" w:cs="Times New Roman"/>
+              </w:rPr>
+            </w:pPr>
             <w:r>
               <w:rPr>
                 <w:rFonts w:ascii="Times New Roman" w:hAnsi="Times New Roman" w:cs="Times New Roman"/>
@@ -5497,6 +5096,318 @@
                 <w:rFonts w:ascii="Times New Roman" w:hAnsi="Times New Roman" w:cs="Times New Roman"/>
               </w:rPr>
               <w:t>Class ID, PK, FK to Class table</w:t>
+            </w:r>
+          </w:p>
+        </w:tc>
+      </w:tr>
+    </w:tbl>
+    <w:p>
+      <w:pPr>
+        <w:rPr>
+          <w:rFonts w:ascii="Times New Roman" w:hAnsi="Times New Roman" w:cs="Times New Roman"/>
+        </w:rPr>
+      </w:pPr>
+    </w:p>
+    <w:p>
+      <w:pPr>
+        <w:rPr>
+          <w:rFonts w:ascii="Times New Roman" w:hAnsi="Times New Roman" w:cs="Times New Roman"/>
+        </w:rPr>
+      </w:pPr>
+    </w:p>
+    <w:tbl>
+      <w:tblPr>
+        <w:tblStyle w:val="TableGrid"/>
+        <w:tblW w:w="0" w:type="auto"/>
+        <w:jc w:val="center"/>
+        <w:tblLook w:val="04A0"/>
+      </w:tblPr>
+      <w:tblGrid>
+        <w:gridCol w:w="1638"/>
+        <w:gridCol w:w="1620"/>
+        <w:gridCol w:w="5598"/>
+      </w:tblGrid>
+      <w:tr>
+        <w:trPr>
+          <w:jc w:val="center"/>
+        </w:trPr>
+        <w:tc>
+          <w:tcPr>
+            <w:tcW w:w="8856" w:type="dxa"/>
+            <w:gridSpan w:val="3"/>
+          </w:tcPr>
+          <w:p>
+            <w:pPr>
+              <w:jc w:val="center"/>
+              <w:rPr>
+                <w:rFonts w:ascii="Times New Roman" w:hAnsi="Times New Roman" w:cs="Times New Roman"/>
+              </w:rPr>
+            </w:pPr>
+            <w:proofErr w:type="spellStart"/>
+            <w:r>
+              <w:rPr>
+                <w:rFonts w:ascii="Times New Roman" w:hAnsi="Times New Roman" w:cs="Times New Roman"/>
+              </w:rPr>
+              <w:t>ClassComment</w:t>
+            </w:r>
+            <w:proofErr w:type="spellEnd"/>
+          </w:p>
+        </w:tc>
+      </w:tr>
+      <w:tr>
+        <w:trPr>
+          <w:jc w:val="center"/>
+        </w:trPr>
+        <w:tc>
+          <w:tcPr>
+            <w:tcW w:w="1638" w:type="dxa"/>
+          </w:tcPr>
+          <w:p>
+            <w:pPr>
+              <w:jc w:val="center"/>
+              <w:rPr>
+                <w:rFonts w:ascii="Times New Roman" w:hAnsi="Times New Roman" w:cs="Times New Roman"/>
+              </w:rPr>
+            </w:pPr>
+            <w:r>
+              <w:rPr>
+                <w:rFonts w:ascii="Times New Roman" w:hAnsi="Times New Roman" w:cs="Times New Roman"/>
+              </w:rPr>
+              <w:t>CID</w:t>
+            </w:r>
+          </w:p>
+        </w:tc>
+        <w:tc>
+          <w:tcPr>
+            <w:tcW w:w="1620" w:type="dxa"/>
+          </w:tcPr>
+          <w:p>
+            <w:pPr>
+              <w:jc w:val="center"/>
+              <w:rPr>
+                <w:rFonts w:ascii="Times New Roman" w:hAnsi="Times New Roman" w:cs="Times New Roman"/>
+              </w:rPr>
+            </w:pPr>
+            <w:r>
+              <w:rPr>
+                <w:rFonts w:ascii="Times New Roman" w:hAnsi="Times New Roman" w:cs="Times New Roman"/>
+              </w:rPr>
+              <w:t>INT(5)</w:t>
+            </w:r>
+          </w:p>
+        </w:tc>
+        <w:tc>
+          <w:tcPr>
+            <w:tcW w:w="5598" w:type="dxa"/>
+          </w:tcPr>
+          <w:p>
+            <w:pPr>
+              <w:jc w:val="center"/>
+              <w:rPr>
+                <w:rFonts w:ascii="Times New Roman" w:hAnsi="Times New Roman" w:cs="Times New Roman"/>
+              </w:rPr>
+            </w:pPr>
+            <w:r>
+              <w:rPr>
+                <w:rFonts w:ascii="Times New Roman" w:hAnsi="Times New Roman" w:cs="Times New Roman"/>
+              </w:rPr>
+              <w:t xml:space="preserve">Class ID, </w:t>
+            </w:r>
+            <w:r>
+              <w:rPr>
+                <w:rFonts w:ascii="Times New Roman" w:hAnsi="Times New Roman" w:cs="Times New Roman"/>
+                <w:sz w:val="24"/>
+                <w:szCs w:val="24"/>
+              </w:rPr>
+              <w:t>FK to Term table</w:t>
+            </w:r>
+          </w:p>
+        </w:tc>
+      </w:tr>
+      <w:tr>
+        <w:trPr>
+          <w:jc w:val="center"/>
+        </w:trPr>
+        <w:tc>
+          <w:tcPr>
+            <w:tcW w:w="1638" w:type="dxa"/>
+          </w:tcPr>
+          <w:p>
+            <w:pPr>
+              <w:jc w:val="center"/>
+              <w:rPr>
+                <w:rFonts w:ascii="Times New Roman" w:hAnsi="Times New Roman" w:cs="Times New Roman"/>
+              </w:rPr>
+            </w:pPr>
+            <w:r>
+              <w:rPr>
+                <w:rFonts w:ascii="Times New Roman" w:hAnsi="Times New Roman" w:cs="Times New Roman"/>
+              </w:rPr>
+              <w:t>ID</w:t>
+            </w:r>
+          </w:p>
+        </w:tc>
+        <w:tc>
+          <w:tcPr>
+            <w:tcW w:w="1620" w:type="dxa"/>
+          </w:tcPr>
+          <w:p>
+            <w:pPr>
+              <w:jc w:val="center"/>
+              <w:rPr>
+                <w:rFonts w:ascii="Times New Roman" w:hAnsi="Times New Roman" w:cs="Times New Roman"/>
+              </w:rPr>
+            </w:pPr>
+            <w:r>
+              <w:rPr>
+                <w:rFonts w:ascii="Times New Roman" w:hAnsi="Times New Roman" w:cs="Times New Roman"/>
+              </w:rPr>
+              <w:t>INT(5)</w:t>
+            </w:r>
+          </w:p>
+        </w:tc>
+        <w:tc>
+          <w:tcPr>
+            <w:tcW w:w="5598" w:type="dxa"/>
+          </w:tcPr>
+          <w:p>
+            <w:pPr>
+              <w:jc w:val="center"/>
+              <w:rPr>
+                <w:rFonts w:ascii="Times New Roman" w:hAnsi="Times New Roman" w:cs="Times New Roman"/>
+              </w:rPr>
+            </w:pPr>
+            <w:r>
+              <w:rPr>
+                <w:rFonts w:ascii="Times New Roman" w:hAnsi="Times New Roman" w:cs="Times New Roman"/>
+              </w:rPr>
+              <w:t>Student ID, FK to Class table</w:t>
+            </w:r>
+          </w:p>
+        </w:tc>
+      </w:tr>
+      <w:tr>
+        <w:trPr>
+          <w:jc w:val="center"/>
+        </w:trPr>
+        <w:tc>
+          <w:tcPr>
+            <w:tcW w:w="1638" w:type="dxa"/>
+          </w:tcPr>
+          <w:p>
+            <w:pPr>
+              <w:jc w:val="center"/>
+              <w:rPr>
+                <w:rFonts w:ascii="Times New Roman" w:hAnsi="Times New Roman" w:cs="Times New Roman"/>
+              </w:rPr>
+            </w:pPr>
+            <w:r>
+              <w:rPr>
+                <w:rFonts w:ascii="Times New Roman" w:hAnsi="Times New Roman" w:cs="Times New Roman"/>
+              </w:rPr>
+              <w:t>Comment</w:t>
+            </w:r>
+          </w:p>
+        </w:tc>
+        <w:tc>
+          <w:tcPr>
+            <w:tcW w:w="1620" w:type="dxa"/>
+          </w:tcPr>
+          <w:p>
+            <w:pPr>
+              <w:jc w:val="center"/>
+              <w:rPr>
+                <w:rFonts w:ascii="Times New Roman" w:hAnsi="Times New Roman" w:cs="Times New Roman"/>
+              </w:rPr>
+            </w:pPr>
+            <w:r>
+              <w:rPr>
+                <w:rFonts w:ascii="Times New Roman" w:hAnsi="Times New Roman" w:cs="Times New Roman"/>
+              </w:rPr>
+              <w:t>TEXT</w:t>
+            </w:r>
+          </w:p>
+        </w:tc>
+        <w:tc>
+          <w:tcPr>
+            <w:tcW w:w="5598" w:type="dxa"/>
+          </w:tcPr>
+          <w:p>
+            <w:pPr>
+              <w:jc w:val="center"/>
+              <w:rPr>
+                <w:rFonts w:ascii="Times New Roman" w:hAnsi="Times New Roman" w:cs="Times New Roman"/>
+              </w:rPr>
+            </w:pPr>
+            <w:r>
+              <w:rPr>
+                <w:rFonts w:ascii="Times New Roman" w:hAnsi="Times New Roman" w:cs="Times New Roman"/>
+              </w:rPr>
+              <w:t>The comment from a student for each Class</w:t>
+            </w:r>
+          </w:p>
+        </w:tc>
+      </w:tr>
+      <w:tr>
+        <w:trPr>
+          <w:jc w:val="center"/>
+        </w:trPr>
+        <w:tc>
+          <w:tcPr>
+            <w:tcW w:w="1638" w:type="dxa"/>
+          </w:tcPr>
+          <w:p>
+            <w:pPr>
+              <w:jc w:val="center"/>
+              <w:rPr>
+                <w:rFonts w:ascii="Times New Roman" w:hAnsi="Times New Roman" w:cs="Times New Roman"/>
+              </w:rPr>
+            </w:pPr>
+            <w:r>
+              <w:rPr>
+                <w:rFonts w:ascii="Times New Roman" w:hAnsi="Times New Roman" w:cs="Times New Roman"/>
+              </w:rPr>
+              <w:t>Time</w:t>
+            </w:r>
+          </w:p>
+        </w:tc>
+        <w:tc>
+          <w:tcPr>
+            <w:tcW w:w="1620" w:type="dxa"/>
+          </w:tcPr>
+          <w:p>
+            <w:pPr>
+              <w:jc w:val="center"/>
+              <w:rPr>
+                <w:rFonts w:ascii="Times New Roman" w:hAnsi="Times New Roman" w:cs="Times New Roman"/>
+              </w:rPr>
+            </w:pPr>
+            <w:proofErr w:type="spellStart"/>
+            <w:r>
+              <w:rPr>
+                <w:rFonts w:ascii="Times New Roman" w:hAnsi="Times New Roman" w:cs="Times New Roman"/>
+              </w:rPr>
+              <w:t>DataTime</w:t>
+            </w:r>
+            <w:proofErr w:type="spellEnd"/>
+          </w:p>
+        </w:tc>
+        <w:tc>
+          <w:tcPr>
+            <w:tcW w:w="5598" w:type="dxa"/>
+          </w:tcPr>
+          <w:p>
+            <w:pPr>
+              <w:jc w:val="center"/>
+              <w:rPr>
+                <w:rFonts w:ascii="Times New Roman" w:hAnsi="Times New Roman" w:cs="Times New Roman"/>
+              </w:rPr>
+            </w:pPr>
+            <w:r>
+              <w:rPr>
+                <w:rFonts w:ascii="Times New Roman" w:hAnsi="Times New Roman" w:cs="Times New Roman"/>
+              </w:rPr>
+              <w:t>The publish time of each comment (default now())</w:t>
             </w:r>
           </w:p>
         </w:tc>
@@ -6065,6 +5976,119 @@
     </w:lvl>
   </w:abstractNum>
   <w:abstractNum w:abstractNumId="6">
+    <w:nsid w:val="746062F1"/>
+    <w:multiLevelType w:val="hybridMultilevel"/>
+    <w:tmpl w:val="FAE013CE"/>
+    <w:lvl w:ilvl="0" w:tplc="04090001">
+      <w:start w:val="1"/>
+      <w:numFmt w:val="bullet"/>
+      <w:lvlText w:val=""/>
+      <w:lvlJc w:val="left"/>
+      <w:pPr>
+        <w:ind w:left="1440" w:hanging="360"/>
+      </w:pPr>
+      <w:rPr>
+        <w:rFonts w:ascii="Symbol" w:hAnsi="Symbol" w:hint="default"/>
+      </w:rPr>
+    </w:lvl>
+    <w:lvl w:ilvl="1" w:tplc="04090003" w:tentative="1">
+      <w:start w:val="1"/>
+      <w:numFmt w:val="bullet"/>
+      <w:lvlText w:val="o"/>
+      <w:lvlJc w:val="left"/>
+      <w:pPr>
+        <w:ind w:left="2160" w:hanging="360"/>
+      </w:pPr>
+      <w:rPr>
+        <w:rFonts w:ascii="Courier New" w:hAnsi="Courier New" w:cs="Courier New" w:hint="default"/>
+      </w:rPr>
+    </w:lvl>
+    <w:lvl w:ilvl="2" w:tplc="04090005" w:tentative="1">
+      <w:start w:val="1"/>
+      <w:numFmt w:val="bullet"/>
+      <w:lvlText w:val=""/>
+      <w:lvlJc w:val="left"/>
+      <w:pPr>
+        <w:ind w:left="2880" w:hanging="360"/>
+      </w:pPr>
+      <w:rPr>
+        <w:rFonts w:ascii="Wingdings" w:hAnsi="Wingdings" w:hint="default"/>
+      </w:rPr>
+    </w:lvl>
+    <w:lvl w:ilvl="3" w:tplc="04090001" w:tentative="1">
+      <w:start w:val="1"/>
+      <w:numFmt w:val="bullet"/>
+      <w:lvlText w:val=""/>
+      <w:lvlJc w:val="left"/>
+      <w:pPr>
+        <w:ind w:left="3600" w:hanging="360"/>
+      </w:pPr>
+      <w:rPr>
+        <w:rFonts w:ascii="Symbol" w:hAnsi="Symbol" w:hint="default"/>
+      </w:rPr>
+    </w:lvl>
+    <w:lvl w:ilvl="4" w:tplc="04090003" w:tentative="1">
+      <w:start w:val="1"/>
+      <w:numFmt w:val="bullet"/>
+      <w:lvlText w:val="o"/>
+      <w:lvlJc w:val="left"/>
+      <w:pPr>
+        <w:ind w:left="4320" w:hanging="360"/>
+      </w:pPr>
+      <w:rPr>
+        <w:rFonts w:ascii="Courier New" w:hAnsi="Courier New" w:cs="Courier New" w:hint="default"/>
+      </w:rPr>
+    </w:lvl>
+    <w:lvl w:ilvl="5" w:tplc="04090005" w:tentative="1">
+      <w:start w:val="1"/>
+      <w:numFmt w:val="bullet"/>
+      <w:lvlText w:val=""/>
+      <w:lvlJc w:val="left"/>
+      <w:pPr>
+        <w:ind w:left="5040" w:hanging="360"/>
+      </w:pPr>
+      <w:rPr>
+        <w:rFonts w:ascii="Wingdings" w:hAnsi="Wingdings" w:hint="default"/>
+      </w:rPr>
+    </w:lvl>
+    <w:lvl w:ilvl="6" w:tplc="04090001" w:tentative="1">
+      <w:start w:val="1"/>
+      <w:numFmt w:val="bullet"/>
+      <w:lvlText w:val=""/>
+      <w:lvlJc w:val="left"/>
+      <w:pPr>
+        <w:ind w:left="5760" w:hanging="360"/>
+      </w:pPr>
+      <w:rPr>
+        <w:rFonts w:ascii="Symbol" w:hAnsi="Symbol" w:hint="default"/>
+      </w:rPr>
+    </w:lvl>
+    <w:lvl w:ilvl="7" w:tplc="04090003" w:tentative="1">
+      <w:start w:val="1"/>
+      <w:numFmt w:val="bullet"/>
+      <w:lvlText w:val="o"/>
+      <w:lvlJc w:val="left"/>
+      <w:pPr>
+        <w:ind w:left="6480" w:hanging="360"/>
+      </w:pPr>
+      <w:rPr>
+        <w:rFonts w:ascii="Courier New" w:hAnsi="Courier New" w:cs="Courier New" w:hint="default"/>
+      </w:rPr>
+    </w:lvl>
+    <w:lvl w:ilvl="8" w:tplc="04090005" w:tentative="1">
+      <w:start w:val="1"/>
+      <w:numFmt w:val="bullet"/>
+      <w:lvlText w:val=""/>
+      <w:lvlJc w:val="left"/>
+      <w:pPr>
+        <w:ind w:left="7200" w:hanging="360"/>
+      </w:pPr>
+      <w:rPr>
+        <w:rFonts w:ascii="Wingdings" w:hAnsi="Wingdings" w:hint="default"/>
+      </w:rPr>
+    </w:lvl>
+  </w:abstractNum>
+  <w:abstractNum w:abstractNumId="7">
     <w:nsid w:val="750060A6"/>
     <w:multiLevelType w:val="hybridMultilevel"/>
     <w:tmpl w:val="2E6C5BE8"/>
@@ -6163,13 +6187,16 @@
     <w:abstractNumId w:val="3"/>
   </w:num>
   <w:num w:numId="5">
-    <w:abstractNumId w:val="6"/>
+    <w:abstractNumId w:val="7"/>
   </w:num>
   <w:num w:numId="6">
     <w:abstractNumId w:val="2"/>
   </w:num>
   <w:num w:numId="7">
     <w:abstractNumId w:val="0"/>
+  </w:num>
+  <w:num w:numId="8">
+    <w:abstractNumId w:val="6"/>
   </w:num>
 </w:numbering>
 </file>

</xml_diff>